<commit_message>
Fixes that did not merge well
</commit_message>
<xml_diff>
--- a/documentation/__to_submit/development/SSU/SSU_LogIn.docx
+++ b/documentation/__to_submit/development/SSU/SSU_LogIn.docx
@@ -1,6 +1,6 @@
 
 <file path=word/document.xml><?xml version="1.0" encoding="utf-8"?>
-<w:document xmlns:wpc="http://schemas.microsoft.com/office/word/2010/wordprocessingCanvas" xmlns:cx="http://schemas.microsoft.com/office/drawing/2014/chartex" xmlns:cx1="http://schemas.microsoft.com/office/drawing/2015/9/8/chartex" xmlns:cx2="http://schemas.microsoft.com/office/drawing/2015/10/21/chartex" xmlns:cx3="http://schemas.microsoft.com/office/drawing/2016/5/9/chartex" xmlns:cx4="http://schemas.microsoft.com/office/drawing/2016/5/10/chartex" xmlns:cx5="http://schemas.microsoft.com/office/drawing/2016/5/11/chartex" xmlns:cx6="http://schemas.microsoft.com/office/drawing/2016/5/12/chartex" xmlns:cx7="http://schemas.microsoft.com/office/drawing/2016/5/13/chartex" xmlns:cx8="http://schemas.microsoft.com/office/drawing/2016/5/14/chartex" xmlns:mc="http://schemas.openxmlformats.org/markup-compatibility/2006" xmlns:aink="http://schemas.microsoft.com/office/drawing/2016/ink" xmlns:am3d="http://schemas.microsoft.com/office/drawing/2017/model3d" xmlns:o="urn:schemas-microsoft-com:office:office" xmlns:oel="http://schemas.microsoft.com/office/2019/extlst" xmlns:r="http://schemas.openxmlformats.org/officeDocument/2006/relationships" xmlns:m="http://schemas.openxmlformats.org/officeDocument/2006/math" xmlns:v="urn:schemas-microsoft-com:vml" xmlns:wp14="http://schemas.microsoft.com/office/word/2010/wordprocessingDrawing" xmlns:wp="http://schemas.openxmlformats.org/drawingml/2006/wordprocessingDrawing" xmlns:w10="urn:schemas-microsoft-com:office:word" xmlns:w="http://schemas.openxmlformats.org/wordprocessingml/2006/main" xmlns:w14="http://schemas.microsoft.com/office/word/2010/wordml" xmlns:w15="http://schemas.microsoft.com/office/word/2012/wordml" xmlns:w16cex="http://schemas.microsoft.com/office/word/2018/wordml/cex" xmlns:w16cid="http://schemas.microsoft.com/office/word/2016/wordml/cid" xmlns:w16="http://schemas.microsoft.com/office/word/2018/wordml" xmlns:w16sdtdh="http://schemas.microsoft.com/office/word/2020/wordml/sdtdatahash" xmlns:w16se="http://schemas.microsoft.com/office/word/2015/wordml/symex" xmlns:wpg="http://schemas.microsoft.com/office/word/2010/wordprocessingGroup" xmlns:wpi="http://schemas.microsoft.com/office/word/2010/wordprocessingInk" xmlns:wne="http://schemas.microsoft.com/office/word/2006/wordml" xmlns:wps="http://schemas.microsoft.com/office/word/2010/wordprocessingShape" mc:Ignorable="w14 w15 w16se w16cid w16 w16cex w16sdtdh wp14">
+<w:document xmlns:wpc="http://schemas.microsoft.com/office/word/2010/wordprocessingCanvas" xmlns:cx="http://schemas.microsoft.com/office/drawing/2014/chartex" xmlns:cx1="http://schemas.microsoft.com/office/drawing/2015/9/8/chartex" xmlns:cx2="http://schemas.microsoft.com/office/drawing/2015/10/21/chartex" xmlns:cx3="http://schemas.microsoft.com/office/drawing/2016/5/9/chartex" xmlns:cx4="http://schemas.microsoft.com/office/drawing/2016/5/10/chartex" xmlns:cx5="http://schemas.microsoft.com/office/drawing/2016/5/11/chartex" xmlns:cx6="http://schemas.microsoft.com/office/drawing/2016/5/12/chartex" xmlns:cx7="http://schemas.microsoft.com/office/drawing/2016/5/13/chartex" xmlns:cx8="http://schemas.microsoft.com/office/drawing/2016/5/14/chartex" xmlns:mc="http://schemas.openxmlformats.org/markup-compatibility/2006" xmlns:aink="http://schemas.microsoft.com/office/drawing/2016/ink" xmlns:am3d="http://schemas.microsoft.com/office/drawing/2017/model3d" xmlns:o="urn:schemas-microsoft-com:office:office" xmlns:oel="http://schemas.microsoft.com/office/2019/extlst" xmlns:r="http://schemas.openxmlformats.org/officeDocument/2006/relationships" xmlns:m="http://schemas.openxmlformats.org/officeDocument/2006/math" xmlns:v="urn:schemas-microsoft-com:vml" xmlns:wp14="http://schemas.microsoft.com/office/word/2010/wordprocessingDrawing" xmlns:wp="http://schemas.openxmlformats.org/drawingml/2006/wordprocessingDrawing" xmlns:w10="urn:schemas-microsoft-com:office:word" xmlns:w="http://schemas.openxmlformats.org/wordprocessingml/2006/main" xmlns:w14="http://schemas.microsoft.com/office/word/2010/wordml" xmlns:w15="http://schemas.microsoft.com/office/word/2012/wordml" xmlns:w16cex="http://schemas.microsoft.com/office/word/2018/wordml/cex" xmlns:w16cid="http://schemas.microsoft.com/office/word/2016/wordml/cid" xmlns:w16="http://schemas.microsoft.com/office/word/2018/wordml" xmlns:w16du="http://schemas.microsoft.com/office/word/2023/wordml/word16du" xmlns:w16sdtdh="http://schemas.microsoft.com/office/word/2020/wordml/sdtdatahash" xmlns:w16se="http://schemas.microsoft.com/office/word/2015/wordml/symex" xmlns:wpg="http://schemas.microsoft.com/office/word/2010/wordprocessingGroup" xmlns:wpi="http://schemas.microsoft.com/office/word/2010/wordprocessingInk" xmlns:wne="http://schemas.microsoft.com/office/word/2006/wordml" xmlns:wps="http://schemas.microsoft.com/office/word/2010/wordprocessingShape" mc:Ignorable="w14 w15 w16se w16cid w16 w16cex w16sdtdh wp14">
   <w:body>
     <w:p>
       <w:pPr>
@@ -1191,9 +1191,6 @@
             </w:tabs>
             <w:rPr>
               <w:noProof/>
-              <w:sz w:val="18"/>
-              <w:szCs w:val="18"/>
-              <w:lang w:eastAsia="en-US"/>
             </w:rPr>
           </w:pPr>
           <w:r>
@@ -1224,63 +1221,47 @@
             <w:rPr>
               <w:noProof/>
               <w:color w:val="BF8F00" w:themeColor="accent4" w:themeShade="BF"/>
-              <w:sz w:val="18"/>
-              <w:szCs w:val="18"/>
             </w:rPr>
             <w:t>History of changes</w:t>
           </w:r>
           <w:r>
             <w:rPr>
               <w:noProof/>
-              <w:sz w:val="18"/>
-              <w:szCs w:val="18"/>
             </w:rPr>
             <w:tab/>
           </w:r>
           <w:r>
             <w:rPr>
               <w:noProof/>
-              <w:sz w:val="18"/>
-              <w:szCs w:val="18"/>
             </w:rPr>
             <w:fldChar w:fldCharType="begin"/>
           </w:r>
           <w:r>
             <w:rPr>
               <w:noProof/>
-              <w:sz w:val="18"/>
-              <w:szCs w:val="18"/>
-            </w:rPr>
-            <w:instrText xml:space="preserve"> PAGEREF _Toc130478487 \h </w:instrText>
-          </w:r>
-          <w:r>
-            <w:rPr>
-              <w:noProof/>
-              <w:sz w:val="18"/>
-              <w:szCs w:val="18"/>
-            </w:rPr>
-          </w:r>
-          <w:r>
-            <w:rPr>
-              <w:noProof/>
-              <w:sz w:val="18"/>
-              <w:szCs w:val="18"/>
+            </w:rPr>
+            <w:instrText xml:space="preserve"> PAGEREF _Toc131922763 \h </w:instrText>
+          </w:r>
+          <w:r>
+            <w:rPr>
+              <w:noProof/>
+            </w:rPr>
+          </w:r>
+          <w:r>
+            <w:rPr>
+              <w:noProof/>
             </w:rPr>
             <w:fldChar w:fldCharType="separate"/>
           </w:r>
           <w:r>
             <w:rPr>
               <w:noProof/>
-              <w:sz w:val="18"/>
-              <w:szCs w:val="18"/>
             </w:rPr>
             <w:t>3</w:t>
           </w:r>
           <w:r>
             <w:rPr>
               <w:noProof/>
-              <w:sz w:val="18"/>
-              <w:szCs w:val="18"/>
             </w:rPr>
             <w:fldChar w:fldCharType="end"/>
           </w:r>
@@ -1293,72 +1274,53 @@
             </w:tabs>
             <w:rPr>
               <w:noProof/>
-              <w:sz w:val="18"/>
-              <w:szCs w:val="18"/>
-              <w:lang w:eastAsia="en-US"/>
             </w:rPr>
           </w:pPr>
           <w:r>
             <w:rPr>
               <w:noProof/>
               <w:color w:val="BF8F00" w:themeColor="accent4" w:themeShade="BF"/>
-              <w:sz w:val="18"/>
-              <w:szCs w:val="18"/>
             </w:rPr>
             <w:t>1. Introduction</w:t>
           </w:r>
           <w:r>
             <w:rPr>
               <w:noProof/>
-              <w:sz w:val="18"/>
-              <w:szCs w:val="18"/>
             </w:rPr>
             <w:tab/>
           </w:r>
           <w:r>
             <w:rPr>
               <w:noProof/>
-              <w:sz w:val="18"/>
-              <w:szCs w:val="18"/>
             </w:rPr>
             <w:fldChar w:fldCharType="begin"/>
           </w:r>
           <w:r>
             <w:rPr>
               <w:noProof/>
-              <w:sz w:val="18"/>
-              <w:szCs w:val="18"/>
-            </w:rPr>
-            <w:instrText xml:space="preserve"> PAGEREF _Toc130478488 \h </w:instrText>
-          </w:r>
-          <w:r>
-            <w:rPr>
-              <w:noProof/>
-              <w:sz w:val="18"/>
-              <w:szCs w:val="18"/>
-            </w:rPr>
-          </w:r>
-          <w:r>
-            <w:rPr>
-              <w:noProof/>
-              <w:sz w:val="18"/>
-              <w:szCs w:val="18"/>
+            </w:rPr>
+            <w:instrText xml:space="preserve"> PAGEREF _Toc131922764 \h </w:instrText>
+          </w:r>
+          <w:r>
+            <w:rPr>
+              <w:noProof/>
+            </w:rPr>
+          </w:r>
+          <w:r>
+            <w:rPr>
+              <w:noProof/>
             </w:rPr>
             <w:fldChar w:fldCharType="separate"/>
           </w:r>
           <w:r>
             <w:rPr>
               <w:noProof/>
-              <w:sz w:val="18"/>
-              <w:szCs w:val="18"/>
             </w:rPr>
             <w:t>4</w:t>
           </w:r>
           <w:r>
             <w:rPr>
               <w:noProof/>
-              <w:sz w:val="18"/>
-              <w:szCs w:val="18"/>
             </w:rPr>
             <w:fldChar w:fldCharType="end"/>
           </w:r>
@@ -1372,90 +1334,66 @@
             </w:tabs>
             <w:rPr>
               <w:noProof/>
-              <w:sz w:val="18"/>
-              <w:szCs w:val="18"/>
-              <w:lang w:eastAsia="en-US"/>
             </w:rPr>
           </w:pPr>
           <w:r>
             <w:rPr>
               <w:noProof/>
               <w:color w:val="BF8F00" w:themeColor="accent4" w:themeShade="BF"/>
-              <w:sz w:val="18"/>
-              <w:szCs w:val="18"/>
             </w:rPr>
             <w:t>1.1</w:t>
           </w:r>
           <w:r>
             <w:rPr>
               <w:noProof/>
-              <w:sz w:val="18"/>
-              <w:szCs w:val="18"/>
-              <w:lang w:eastAsia="en-US"/>
-            </w:rPr>
-            <w:t xml:space="preserve"> </w:t>
+            </w:rPr>
+            <w:tab/>
           </w:r>
           <w:r>
             <w:rPr>
               <w:noProof/>
               <w:color w:val="BF8F00" w:themeColor="accent4" w:themeShade="BF"/>
-              <w:sz w:val="18"/>
-              <w:szCs w:val="18"/>
             </w:rPr>
             <w:t>Summary</w:t>
           </w:r>
           <w:r>
             <w:rPr>
               <w:noProof/>
-              <w:sz w:val="18"/>
-              <w:szCs w:val="18"/>
             </w:rPr>
             <w:tab/>
           </w:r>
           <w:r>
             <w:rPr>
               <w:noProof/>
-              <w:sz w:val="18"/>
-              <w:szCs w:val="18"/>
             </w:rPr>
             <w:fldChar w:fldCharType="begin"/>
           </w:r>
           <w:r>
             <w:rPr>
               <w:noProof/>
-              <w:sz w:val="18"/>
-              <w:szCs w:val="18"/>
-            </w:rPr>
-            <w:instrText xml:space="preserve"> PAGEREF _Toc130478489 \h </w:instrText>
-          </w:r>
-          <w:r>
-            <w:rPr>
-              <w:noProof/>
-              <w:sz w:val="18"/>
-              <w:szCs w:val="18"/>
-            </w:rPr>
-          </w:r>
-          <w:r>
-            <w:rPr>
-              <w:noProof/>
-              <w:sz w:val="18"/>
-              <w:szCs w:val="18"/>
+            </w:rPr>
+            <w:instrText xml:space="preserve"> PAGEREF _Toc131922765 \h </w:instrText>
+          </w:r>
+          <w:r>
+            <w:rPr>
+              <w:noProof/>
+            </w:rPr>
+          </w:r>
+          <w:r>
+            <w:rPr>
+              <w:noProof/>
             </w:rPr>
             <w:fldChar w:fldCharType="separate"/>
           </w:r>
           <w:r>
             <w:rPr>
               <w:noProof/>
-              <w:sz w:val="18"/>
-              <w:szCs w:val="18"/>
             </w:rPr>
             <w:t>4</w:t>
           </w:r>
           <w:r>
             <w:rPr>
               <w:noProof/>
-              <w:sz w:val="18"/>
-              <w:szCs w:val="18"/>
             </w:rPr>
             <w:fldChar w:fldCharType="end"/>
           </w:r>
@@ -1468,72 +1406,53 @@
             </w:tabs>
             <w:rPr>
               <w:noProof/>
-              <w:sz w:val="18"/>
-              <w:szCs w:val="18"/>
-              <w:lang w:eastAsia="en-US"/>
             </w:rPr>
           </w:pPr>
           <w:r>
             <w:rPr>
               <w:noProof/>
               <w:color w:val="BF8F00" w:themeColor="accent4" w:themeShade="BF"/>
-              <w:sz w:val="18"/>
-              <w:szCs w:val="18"/>
             </w:rPr>
             <w:t>1.2 Purpose of the document, and target group</w:t>
           </w:r>
           <w:r>
             <w:rPr>
               <w:noProof/>
-              <w:sz w:val="18"/>
-              <w:szCs w:val="18"/>
             </w:rPr>
             <w:tab/>
           </w:r>
           <w:r>
             <w:rPr>
               <w:noProof/>
-              <w:sz w:val="18"/>
-              <w:szCs w:val="18"/>
             </w:rPr>
             <w:fldChar w:fldCharType="begin"/>
           </w:r>
           <w:r>
             <w:rPr>
               <w:noProof/>
-              <w:sz w:val="18"/>
-              <w:szCs w:val="18"/>
-            </w:rPr>
-            <w:instrText xml:space="preserve"> PAGEREF _Toc130478490 \h </w:instrText>
-          </w:r>
-          <w:r>
-            <w:rPr>
-              <w:noProof/>
-              <w:sz w:val="18"/>
-              <w:szCs w:val="18"/>
-            </w:rPr>
-          </w:r>
-          <w:r>
-            <w:rPr>
-              <w:noProof/>
-              <w:sz w:val="18"/>
-              <w:szCs w:val="18"/>
+            </w:rPr>
+            <w:instrText xml:space="preserve"> PAGEREF _Toc131922766 \h </w:instrText>
+          </w:r>
+          <w:r>
+            <w:rPr>
+              <w:noProof/>
+            </w:rPr>
+          </w:r>
+          <w:r>
+            <w:rPr>
+              <w:noProof/>
             </w:rPr>
             <w:fldChar w:fldCharType="separate"/>
           </w:r>
           <w:r>
             <w:rPr>
               <w:noProof/>
-              <w:sz w:val="18"/>
-              <w:szCs w:val="18"/>
             </w:rPr>
             <w:t>4</w:t>
           </w:r>
           <w:r>
             <w:rPr>
               <w:noProof/>
-              <w:sz w:val="18"/>
-              <w:szCs w:val="18"/>
             </w:rPr>
             <w:fldChar w:fldCharType="end"/>
           </w:r>
@@ -1546,72 +1465,53 @@
             </w:tabs>
             <w:rPr>
               <w:noProof/>
-              <w:sz w:val="18"/>
-              <w:szCs w:val="18"/>
-              <w:lang w:eastAsia="en-US"/>
             </w:rPr>
           </w:pPr>
           <w:r>
             <w:rPr>
               <w:noProof/>
               <w:color w:val="BF8F00" w:themeColor="accent4" w:themeShade="BF"/>
-              <w:sz w:val="18"/>
-              <w:szCs w:val="18"/>
             </w:rPr>
             <w:t>1.3 References</w:t>
           </w:r>
           <w:r>
             <w:rPr>
               <w:noProof/>
-              <w:sz w:val="18"/>
-              <w:szCs w:val="18"/>
             </w:rPr>
             <w:tab/>
           </w:r>
           <w:r>
             <w:rPr>
               <w:noProof/>
-              <w:sz w:val="18"/>
-              <w:szCs w:val="18"/>
             </w:rPr>
             <w:fldChar w:fldCharType="begin"/>
           </w:r>
           <w:r>
             <w:rPr>
               <w:noProof/>
-              <w:sz w:val="18"/>
-              <w:szCs w:val="18"/>
-            </w:rPr>
-            <w:instrText xml:space="preserve"> PAGEREF _Toc130478491 \h </w:instrText>
-          </w:r>
-          <w:r>
-            <w:rPr>
-              <w:noProof/>
-              <w:sz w:val="18"/>
-              <w:szCs w:val="18"/>
-            </w:rPr>
-          </w:r>
-          <w:r>
-            <w:rPr>
-              <w:noProof/>
-              <w:sz w:val="18"/>
-              <w:szCs w:val="18"/>
+            </w:rPr>
+            <w:instrText xml:space="preserve"> PAGEREF _Toc131922767 \h </w:instrText>
+          </w:r>
+          <w:r>
+            <w:rPr>
+              <w:noProof/>
+            </w:rPr>
+          </w:r>
+          <w:r>
+            <w:rPr>
+              <w:noProof/>
             </w:rPr>
             <w:fldChar w:fldCharType="separate"/>
           </w:r>
           <w:r>
             <w:rPr>
               <w:noProof/>
-              <w:sz w:val="18"/>
-              <w:szCs w:val="18"/>
             </w:rPr>
             <w:t>4</w:t>
           </w:r>
           <w:r>
             <w:rPr>
               <w:noProof/>
-              <w:sz w:val="18"/>
-              <w:szCs w:val="18"/>
             </w:rPr>
             <w:fldChar w:fldCharType="end"/>
           </w:r>
@@ -1624,72 +1524,53 @@
             </w:tabs>
             <w:rPr>
               <w:noProof/>
-              <w:sz w:val="18"/>
-              <w:szCs w:val="18"/>
-              <w:lang w:eastAsia="en-US"/>
             </w:rPr>
           </w:pPr>
           <w:r>
             <w:rPr>
               <w:noProof/>
               <w:color w:val="BF8F00" w:themeColor="accent4" w:themeShade="BF"/>
-              <w:sz w:val="18"/>
-              <w:szCs w:val="18"/>
             </w:rPr>
             <w:t>2. Log in scenario</w:t>
           </w:r>
           <w:r>
             <w:rPr>
               <w:noProof/>
-              <w:sz w:val="18"/>
-              <w:szCs w:val="18"/>
             </w:rPr>
             <w:tab/>
           </w:r>
           <w:r>
             <w:rPr>
               <w:noProof/>
-              <w:sz w:val="18"/>
-              <w:szCs w:val="18"/>
             </w:rPr>
             <w:fldChar w:fldCharType="begin"/>
           </w:r>
           <w:r>
             <w:rPr>
               <w:noProof/>
-              <w:sz w:val="18"/>
-              <w:szCs w:val="18"/>
-            </w:rPr>
-            <w:instrText xml:space="preserve"> PAGEREF _Toc130478492 \h </w:instrText>
-          </w:r>
-          <w:r>
-            <w:rPr>
-              <w:noProof/>
-              <w:sz w:val="18"/>
-              <w:szCs w:val="18"/>
-            </w:rPr>
-          </w:r>
-          <w:r>
-            <w:rPr>
-              <w:noProof/>
-              <w:sz w:val="18"/>
-              <w:szCs w:val="18"/>
+            </w:rPr>
+            <w:instrText xml:space="preserve"> PAGEREF _Toc131922768 \h </w:instrText>
+          </w:r>
+          <w:r>
+            <w:rPr>
+              <w:noProof/>
+            </w:rPr>
+          </w:r>
+          <w:r>
+            <w:rPr>
+              <w:noProof/>
             </w:rPr>
             <w:fldChar w:fldCharType="separate"/>
           </w:r>
           <w:r>
             <w:rPr>
               <w:noProof/>
-              <w:sz w:val="18"/>
-              <w:szCs w:val="18"/>
             </w:rPr>
             <w:t>4</w:t>
           </w:r>
           <w:r>
             <w:rPr>
               <w:noProof/>
-              <w:sz w:val="18"/>
-              <w:szCs w:val="18"/>
             </w:rPr>
             <w:fldChar w:fldCharType="end"/>
           </w:r>
@@ -1702,72 +1583,53 @@
             </w:tabs>
             <w:rPr>
               <w:noProof/>
-              <w:sz w:val="18"/>
-              <w:szCs w:val="18"/>
-              <w:lang w:eastAsia="en-US"/>
             </w:rPr>
           </w:pPr>
           <w:r>
             <w:rPr>
               <w:noProof/>
               <w:color w:val="BF8F00" w:themeColor="accent4" w:themeShade="BF"/>
-              <w:sz w:val="18"/>
-              <w:szCs w:val="18"/>
             </w:rPr>
             <w:t>2. 1 Short description</w:t>
           </w:r>
           <w:r>
             <w:rPr>
               <w:noProof/>
-              <w:sz w:val="18"/>
-              <w:szCs w:val="18"/>
             </w:rPr>
             <w:tab/>
           </w:r>
           <w:r>
             <w:rPr>
               <w:noProof/>
-              <w:sz w:val="18"/>
-              <w:szCs w:val="18"/>
             </w:rPr>
             <w:fldChar w:fldCharType="begin"/>
           </w:r>
           <w:r>
             <w:rPr>
               <w:noProof/>
-              <w:sz w:val="18"/>
-              <w:szCs w:val="18"/>
-            </w:rPr>
-            <w:instrText xml:space="preserve"> PAGEREF _Toc130478493 \h </w:instrText>
-          </w:r>
-          <w:r>
-            <w:rPr>
-              <w:noProof/>
-              <w:sz w:val="18"/>
-              <w:szCs w:val="18"/>
-            </w:rPr>
-          </w:r>
-          <w:r>
-            <w:rPr>
-              <w:noProof/>
-              <w:sz w:val="18"/>
-              <w:szCs w:val="18"/>
+            </w:rPr>
+            <w:instrText xml:space="preserve"> PAGEREF _Toc131922769 \h </w:instrText>
+          </w:r>
+          <w:r>
+            <w:rPr>
+              <w:noProof/>
+            </w:rPr>
+          </w:r>
+          <w:r>
+            <w:rPr>
+              <w:noProof/>
             </w:rPr>
             <w:fldChar w:fldCharType="separate"/>
           </w:r>
           <w:r>
             <w:rPr>
               <w:noProof/>
-              <w:sz w:val="18"/>
-              <w:szCs w:val="18"/>
             </w:rPr>
             <w:t>4</w:t>
           </w:r>
           <w:r>
             <w:rPr>
               <w:noProof/>
-              <w:sz w:val="18"/>
-              <w:szCs w:val="18"/>
             </w:rPr>
             <w:fldChar w:fldCharType="end"/>
           </w:r>
@@ -1780,72 +1642,235 @@
             </w:tabs>
             <w:rPr>
               <w:noProof/>
-              <w:sz w:val="18"/>
-              <w:szCs w:val="18"/>
-              <w:lang w:eastAsia="en-US"/>
             </w:rPr>
           </w:pPr>
           <w:r>
             <w:rPr>
               <w:noProof/>
               <w:color w:val="BF8F00" w:themeColor="accent4" w:themeShade="BF"/>
-              <w:sz w:val="18"/>
-              <w:szCs w:val="18"/>
             </w:rPr>
             <w:t>2.2 Course of events</w:t>
           </w:r>
           <w:r>
             <w:rPr>
               <w:noProof/>
-              <w:sz w:val="18"/>
-              <w:szCs w:val="18"/>
             </w:rPr>
             <w:tab/>
           </w:r>
           <w:r>
             <w:rPr>
               <w:noProof/>
-              <w:sz w:val="18"/>
-              <w:szCs w:val="18"/>
             </w:rPr>
             <w:fldChar w:fldCharType="begin"/>
           </w:r>
           <w:r>
             <w:rPr>
               <w:noProof/>
-              <w:sz w:val="18"/>
-              <w:szCs w:val="18"/>
-            </w:rPr>
-            <w:instrText xml:space="preserve"> PAGEREF _Toc130478494 \h </w:instrText>
-          </w:r>
-          <w:r>
-            <w:rPr>
-              <w:noProof/>
-              <w:sz w:val="18"/>
-              <w:szCs w:val="18"/>
-            </w:rPr>
-          </w:r>
-          <w:r>
-            <w:rPr>
-              <w:noProof/>
-              <w:sz w:val="18"/>
-              <w:szCs w:val="18"/>
+            </w:rPr>
+            <w:instrText xml:space="preserve"> PAGEREF _Toc131922770 \h </w:instrText>
+          </w:r>
+          <w:r>
+            <w:rPr>
+              <w:noProof/>
+            </w:rPr>
+          </w:r>
+          <w:r>
+            <w:rPr>
+              <w:noProof/>
             </w:rPr>
             <w:fldChar w:fldCharType="separate"/>
           </w:r>
           <w:r>
             <w:rPr>
               <w:noProof/>
-              <w:sz w:val="18"/>
-              <w:szCs w:val="18"/>
             </w:rPr>
             <w:t>4</w:t>
           </w:r>
           <w:r>
             <w:rPr>
               <w:noProof/>
-              <w:sz w:val="18"/>
-              <w:szCs w:val="18"/>
+            </w:rPr>
+            <w:fldChar w:fldCharType="end"/>
+          </w:r>
+        </w:p>
+        <w:p>
+          <w:pPr>
+            <w:pStyle w:val="TOC3"/>
+            <w:tabs>
+              <w:tab w:val="right" w:leader="dot" w:pos="9350"/>
+            </w:tabs>
+            <w:rPr>
+              <w:noProof/>
+            </w:rPr>
+          </w:pPr>
+          <w:r>
+            <w:rPr>
+              <w:noProof/>
+              <w:color w:val="BF8F00" w:themeColor="accent4" w:themeShade="BF"/>
+              <w:u w:val="single"/>
+            </w:rPr>
+            <w:t>2.2.1 Basic user enters correct data</w:t>
+          </w:r>
+          <w:r>
+            <w:rPr>
+              <w:noProof/>
+            </w:rPr>
+            <w:tab/>
+          </w:r>
+          <w:r>
+            <w:rPr>
+              <w:noProof/>
+            </w:rPr>
+            <w:fldChar w:fldCharType="begin"/>
+          </w:r>
+          <w:r>
+            <w:rPr>
+              <w:noProof/>
+            </w:rPr>
+            <w:instrText xml:space="preserve"> PAGEREF _Toc131922771 \h </w:instrText>
+          </w:r>
+          <w:r>
+            <w:rPr>
+              <w:noProof/>
+            </w:rPr>
+          </w:r>
+          <w:r>
+            <w:rPr>
+              <w:noProof/>
+            </w:rPr>
+            <w:fldChar w:fldCharType="separate"/>
+          </w:r>
+          <w:r>
+            <w:rPr>
+              <w:noProof/>
+            </w:rPr>
+            <w:t>4</w:t>
+          </w:r>
+          <w:r>
+            <w:rPr>
+              <w:noProof/>
+            </w:rPr>
+            <w:fldChar w:fldCharType="end"/>
+          </w:r>
+        </w:p>
+        <w:p>
+          <w:pPr>
+            <w:pStyle w:val="TOC3"/>
+            <w:tabs>
+              <w:tab w:val="right" w:leader="dot" w:pos="9350"/>
+            </w:tabs>
+            <w:rPr>
+              <w:noProof/>
+            </w:rPr>
+          </w:pPr>
+          <w:r>
+            <w:rPr>
+              <w:i/>
+              <w:iCs/>
+              <w:noProof/>
+              <w:color w:val="BF8F00" w:themeColor="accent4" w:themeShade="BF"/>
+            </w:rPr>
+            <w:t>2.2.2 Basic user enters incorrect username</w:t>
+          </w:r>
+          <w:r>
+            <w:rPr>
+              <w:noProof/>
+            </w:rPr>
+            <w:tab/>
+          </w:r>
+          <w:r>
+            <w:rPr>
+              <w:noProof/>
+            </w:rPr>
+            <w:fldChar w:fldCharType="begin"/>
+          </w:r>
+          <w:r>
+            <w:rPr>
+              <w:noProof/>
+            </w:rPr>
+            <w:instrText xml:space="preserve"> PAGEREF _Toc131922772 \h </w:instrText>
+          </w:r>
+          <w:r>
+            <w:rPr>
+              <w:noProof/>
+            </w:rPr>
+          </w:r>
+          <w:r>
+            <w:rPr>
+              <w:noProof/>
+            </w:rPr>
+            <w:fldChar w:fldCharType="separate"/>
+          </w:r>
+          <w:r>
+            <w:rPr>
+              <w:noProof/>
+            </w:rPr>
+            <w:t>5</w:t>
+          </w:r>
+          <w:r>
+            <w:rPr>
+              <w:noProof/>
+            </w:rPr>
+            <w:fldChar w:fldCharType="end"/>
+          </w:r>
+        </w:p>
+        <w:p>
+          <w:pPr>
+            <w:pStyle w:val="TOC3"/>
+            <w:tabs>
+              <w:tab w:val="right" w:leader="dot" w:pos="9350"/>
+            </w:tabs>
+            <w:rPr>
+              <w:noProof/>
+            </w:rPr>
+          </w:pPr>
+          <w:r>
+            <w:rPr>
+              <w:i/>
+              <w:iCs/>
+              <w:noProof/>
+              <w:color w:val="BF8F00" w:themeColor="accent4" w:themeShade="BF"/>
+            </w:rPr>
+            <w:t>2.2.3 Basic user enters incorrect password</w:t>
+          </w:r>
+          <w:r>
+            <w:rPr>
+              <w:noProof/>
+            </w:rPr>
+            <w:tab/>
+          </w:r>
+          <w:r>
+            <w:rPr>
+              <w:noProof/>
+            </w:rPr>
+            <w:fldChar w:fldCharType="begin"/>
+          </w:r>
+          <w:r>
+            <w:rPr>
+              <w:noProof/>
+            </w:rPr>
+            <w:instrText xml:space="preserve"> PAGEREF _Toc131922773 \h </w:instrText>
+          </w:r>
+          <w:r>
+            <w:rPr>
+              <w:noProof/>
+            </w:rPr>
+          </w:r>
+          <w:r>
+            <w:rPr>
+              <w:noProof/>
+            </w:rPr>
+            <w:fldChar w:fldCharType="separate"/>
+          </w:r>
+          <w:r>
+            <w:rPr>
+              <w:noProof/>
+            </w:rPr>
+            <w:t>5</w:t>
+          </w:r>
+          <w:r>
+            <w:rPr>
+              <w:noProof/>
             </w:rPr>
             <w:fldChar w:fldCharType="end"/>
           </w:r>
@@ -1856,76 +1881,55 @@
             <w:tabs>
               <w:tab w:val="right" w:leader="dot" w:pos="9350"/>
             </w:tabs>
-            <w:ind w:left="720"/>
-            <w:rPr>
-              <w:noProof/>
-              <w:sz w:val="18"/>
-              <w:szCs w:val="18"/>
-              <w:lang w:eastAsia="en-US"/>
+            <w:rPr>
+              <w:noProof/>
             </w:rPr>
           </w:pPr>
           <w:r>
             <w:rPr>
               <w:noProof/>
               <w:color w:val="BF8F00" w:themeColor="accent4" w:themeShade="BF"/>
-              <w:sz w:val="18"/>
-              <w:szCs w:val="18"/>
-              <w:u w:val="single"/>
-            </w:rPr>
-            <w:t>2.2.1 Basic user enters correct data</w:t>
-          </w:r>
-          <w:r>
-            <w:rPr>
-              <w:noProof/>
-              <w:sz w:val="18"/>
-              <w:szCs w:val="18"/>
+            </w:rPr>
+            <w:t>2.3 Prerequisites</w:t>
+          </w:r>
+          <w:r>
+            <w:rPr>
+              <w:noProof/>
             </w:rPr>
             <w:tab/>
           </w:r>
           <w:r>
             <w:rPr>
               <w:noProof/>
-              <w:sz w:val="18"/>
-              <w:szCs w:val="18"/>
             </w:rPr>
             <w:fldChar w:fldCharType="begin"/>
           </w:r>
           <w:r>
             <w:rPr>
               <w:noProof/>
-              <w:sz w:val="18"/>
-              <w:szCs w:val="18"/>
-            </w:rPr>
-            <w:instrText xml:space="preserve"> PAGEREF _Toc130478495 \h </w:instrText>
-          </w:r>
-          <w:r>
-            <w:rPr>
-              <w:noProof/>
-              <w:sz w:val="18"/>
-              <w:szCs w:val="18"/>
-            </w:rPr>
-          </w:r>
-          <w:r>
-            <w:rPr>
-              <w:noProof/>
-              <w:sz w:val="18"/>
-              <w:szCs w:val="18"/>
+            </w:rPr>
+            <w:instrText xml:space="preserve"> PAGEREF _Toc131922774 \h </w:instrText>
+          </w:r>
+          <w:r>
+            <w:rPr>
+              <w:noProof/>
+            </w:rPr>
+          </w:r>
+          <w:r>
+            <w:rPr>
+              <w:noProof/>
             </w:rPr>
             <w:fldChar w:fldCharType="separate"/>
           </w:r>
           <w:r>
             <w:rPr>
               <w:noProof/>
-              <w:sz w:val="18"/>
-              <w:szCs w:val="18"/>
-            </w:rPr>
-            <w:t>4</w:t>
-          </w:r>
-          <w:r>
-            <w:rPr>
-              <w:noProof/>
-              <w:sz w:val="18"/>
-              <w:szCs w:val="18"/>
+            </w:rPr>
+            <w:t>5</w:t>
+          </w:r>
+          <w:r>
+            <w:rPr>
+              <w:noProof/>
             </w:rPr>
             <w:fldChar w:fldCharType="end"/>
           </w:r>
@@ -1936,314 +1940,55 @@
             <w:tabs>
               <w:tab w:val="right" w:leader="dot" w:pos="9350"/>
             </w:tabs>
-            <w:ind w:left="720"/>
-            <w:rPr>
-              <w:noProof/>
-              <w:sz w:val="18"/>
-              <w:szCs w:val="18"/>
-              <w:lang w:eastAsia="en-US"/>
+            <w:rPr>
+              <w:noProof/>
             </w:rPr>
           </w:pPr>
           <w:r>
             <w:rPr>
-              <w:i/>
-              <w:iCs/>
               <w:noProof/>
               <w:color w:val="BF8F00" w:themeColor="accent4" w:themeShade="BF"/>
-              <w:sz w:val="18"/>
-              <w:szCs w:val="18"/>
-            </w:rPr>
-            <w:t>2.2.2 Basic user enters incorrect username</w:t>
-          </w:r>
-          <w:r>
-            <w:rPr>
-              <w:noProof/>
-              <w:sz w:val="18"/>
-              <w:szCs w:val="18"/>
+            </w:rPr>
+            <w:t>2.4 Consequences</w:t>
+          </w:r>
+          <w:r>
+            <w:rPr>
+              <w:noProof/>
             </w:rPr>
             <w:tab/>
           </w:r>
           <w:r>
             <w:rPr>
               <w:noProof/>
-              <w:sz w:val="18"/>
-              <w:szCs w:val="18"/>
             </w:rPr>
             <w:fldChar w:fldCharType="begin"/>
           </w:r>
           <w:r>
             <w:rPr>
               <w:noProof/>
-              <w:sz w:val="18"/>
-              <w:szCs w:val="18"/>
-            </w:rPr>
-            <w:instrText xml:space="preserve"> PAGEREF _Toc130478496 \h </w:instrText>
-          </w:r>
-          <w:r>
-            <w:rPr>
-              <w:noProof/>
-              <w:sz w:val="18"/>
-              <w:szCs w:val="18"/>
-            </w:rPr>
-          </w:r>
-          <w:r>
-            <w:rPr>
-              <w:noProof/>
-              <w:sz w:val="18"/>
-              <w:szCs w:val="18"/>
+            </w:rPr>
+            <w:instrText xml:space="preserve"> PAGEREF _Toc131922775 \h </w:instrText>
+          </w:r>
+          <w:r>
+            <w:rPr>
+              <w:noProof/>
+            </w:rPr>
+          </w:r>
+          <w:r>
+            <w:rPr>
+              <w:noProof/>
             </w:rPr>
             <w:fldChar w:fldCharType="separate"/>
           </w:r>
           <w:r>
             <w:rPr>
               <w:noProof/>
-              <w:sz w:val="18"/>
-              <w:szCs w:val="18"/>
             </w:rPr>
             <w:t>5</w:t>
           </w:r>
           <w:r>
             <w:rPr>
               <w:noProof/>
-              <w:sz w:val="18"/>
-              <w:szCs w:val="18"/>
-            </w:rPr>
-            <w:fldChar w:fldCharType="end"/>
-          </w:r>
-        </w:p>
-        <w:p>
-          <w:pPr>
-            <w:pStyle w:val="TOC2"/>
-            <w:tabs>
-              <w:tab w:val="right" w:leader="dot" w:pos="9350"/>
-            </w:tabs>
-            <w:ind w:left="720"/>
-            <w:rPr>
-              <w:noProof/>
-              <w:sz w:val="18"/>
-              <w:szCs w:val="18"/>
-              <w:lang w:eastAsia="en-US"/>
-            </w:rPr>
-          </w:pPr>
-          <w:r>
-            <w:rPr>
-              <w:i/>
-              <w:iCs/>
-              <w:noProof/>
-              <w:color w:val="BF8F00" w:themeColor="accent4" w:themeShade="BF"/>
-              <w:sz w:val="18"/>
-              <w:szCs w:val="18"/>
-            </w:rPr>
-            <w:t>2.2.3 Basic user enters incorrect password</w:t>
-          </w:r>
-          <w:r>
-            <w:rPr>
-              <w:noProof/>
-              <w:sz w:val="18"/>
-              <w:szCs w:val="18"/>
-            </w:rPr>
-            <w:tab/>
-          </w:r>
-          <w:r>
-            <w:rPr>
-              <w:noProof/>
-              <w:sz w:val="18"/>
-              <w:szCs w:val="18"/>
-            </w:rPr>
-            <w:fldChar w:fldCharType="begin"/>
-          </w:r>
-          <w:r>
-            <w:rPr>
-              <w:noProof/>
-              <w:sz w:val="18"/>
-              <w:szCs w:val="18"/>
-            </w:rPr>
-            <w:instrText xml:space="preserve"> PAGEREF _Toc130478497 \h </w:instrText>
-          </w:r>
-          <w:r>
-            <w:rPr>
-              <w:noProof/>
-              <w:sz w:val="18"/>
-              <w:szCs w:val="18"/>
-            </w:rPr>
-          </w:r>
-          <w:r>
-            <w:rPr>
-              <w:noProof/>
-              <w:sz w:val="18"/>
-              <w:szCs w:val="18"/>
-            </w:rPr>
-            <w:fldChar w:fldCharType="separate"/>
-          </w:r>
-          <w:r>
-            <w:rPr>
-              <w:noProof/>
-              <w:sz w:val="18"/>
-              <w:szCs w:val="18"/>
-            </w:rPr>
-            <w:t>5</w:t>
-          </w:r>
-          <w:r>
-            <w:rPr>
-              <w:noProof/>
-              <w:sz w:val="18"/>
-              <w:szCs w:val="18"/>
-            </w:rPr>
-            <w:fldChar w:fldCharType="end"/>
-          </w:r>
-        </w:p>
-        <w:p>
-          <w:pPr>
-            <w:pStyle w:val="TOC2"/>
-            <w:tabs>
-              <w:tab w:val="right" w:leader="dot" w:pos="9350"/>
-            </w:tabs>
-            <w:rPr>
-              <w:noProof/>
-              <w:sz w:val="18"/>
-              <w:szCs w:val="18"/>
-              <w:lang w:eastAsia="en-US"/>
-            </w:rPr>
-          </w:pPr>
-          <w:r>
-            <w:rPr>
-              <w:noProof/>
-              <w:color w:val="BF8F00" w:themeColor="accent4" w:themeShade="BF"/>
-              <w:sz w:val="18"/>
-              <w:szCs w:val="18"/>
-            </w:rPr>
-            <w:t>2.3 Prerequisites</w:t>
-          </w:r>
-          <w:r>
-            <w:rPr>
-              <w:noProof/>
-              <w:sz w:val="18"/>
-              <w:szCs w:val="18"/>
-            </w:rPr>
-            <w:tab/>
-          </w:r>
-          <w:r>
-            <w:rPr>
-              <w:noProof/>
-              <w:sz w:val="18"/>
-              <w:szCs w:val="18"/>
-            </w:rPr>
-            <w:fldChar w:fldCharType="begin"/>
-          </w:r>
-          <w:r>
-            <w:rPr>
-              <w:noProof/>
-              <w:sz w:val="18"/>
-              <w:szCs w:val="18"/>
-            </w:rPr>
-            <w:instrText xml:space="preserve"> PAGEREF _Toc130478498 \h </w:instrText>
-          </w:r>
-          <w:r>
-            <w:rPr>
-              <w:noProof/>
-              <w:sz w:val="18"/>
-              <w:szCs w:val="18"/>
-            </w:rPr>
-          </w:r>
-          <w:r>
-            <w:rPr>
-              <w:noProof/>
-              <w:sz w:val="18"/>
-              <w:szCs w:val="18"/>
-            </w:rPr>
-            <w:fldChar w:fldCharType="separate"/>
-          </w:r>
-          <w:r>
-            <w:rPr>
-              <w:noProof/>
-              <w:sz w:val="18"/>
-              <w:szCs w:val="18"/>
-            </w:rPr>
-            <w:t>5</w:t>
-          </w:r>
-          <w:r>
-            <w:rPr>
-              <w:noProof/>
-              <w:sz w:val="18"/>
-              <w:szCs w:val="18"/>
-            </w:rPr>
-            <w:fldChar w:fldCharType="end"/>
-          </w:r>
-        </w:p>
-        <w:p>
-          <w:pPr>
-            <w:pStyle w:val="TOC2"/>
-            <w:tabs>
-              <w:tab w:val="right" w:leader="dot" w:pos="9350"/>
-            </w:tabs>
-            <w:rPr>
-              <w:noProof/>
-              <w:sz w:val="18"/>
-              <w:szCs w:val="18"/>
-              <w:lang w:eastAsia="en-US"/>
-            </w:rPr>
-          </w:pPr>
-          <w:r>
-            <w:rPr>
-              <w:noProof/>
-              <w:color w:val="BF8F00" w:themeColor="accent4" w:themeShade="BF"/>
-              <w:sz w:val="18"/>
-              <w:szCs w:val="18"/>
-            </w:rPr>
-            <w:t>2.4 Consequences</w:t>
-          </w:r>
-          <w:r>
-            <w:rPr>
-              <w:noProof/>
-              <w:sz w:val="18"/>
-              <w:szCs w:val="18"/>
-            </w:rPr>
-            <w:tab/>
-          </w:r>
-          <w:r>
-            <w:rPr>
-              <w:noProof/>
-              <w:sz w:val="18"/>
-              <w:szCs w:val="18"/>
-            </w:rPr>
-            <w:fldChar w:fldCharType="begin"/>
-          </w:r>
-          <w:r>
-            <w:rPr>
-              <w:noProof/>
-              <w:sz w:val="18"/>
-              <w:szCs w:val="18"/>
-            </w:rPr>
-            <w:instrText xml:space="preserve"> PAGEREF _Toc130478499 \h </w:instrText>
-          </w:r>
-          <w:r>
-            <w:rPr>
-              <w:noProof/>
-              <w:sz w:val="18"/>
-              <w:szCs w:val="18"/>
-            </w:rPr>
-          </w:r>
-          <w:r>
-            <w:rPr>
-              <w:noProof/>
-              <w:sz w:val="18"/>
-              <w:szCs w:val="18"/>
-            </w:rPr>
-            <w:fldChar w:fldCharType="separate"/>
-          </w:r>
-          <w:r>
-            <w:rPr>
-              <w:noProof/>
-              <w:sz w:val="18"/>
-              <w:szCs w:val="18"/>
-            </w:rPr>
-            <w:t>5</w:t>
-          </w:r>
-          <w:r>
-            <w:rPr>
-              <w:noProof/>
-              <w:sz w:val="18"/>
-              <w:szCs w:val="18"/>
             </w:rPr>
             <w:fldChar w:fldCharType="end"/>
           </w:r>
@@ -2385,7 +2130,7 @@
           <w:color w:val="BF8F00" w:themeColor="accent4" w:themeShade="BF"/>
         </w:rPr>
       </w:pPr>
-      <w:bookmarkStart w:id="0" w:name="_Toc130478487"/>
+      <w:bookmarkStart w:id="0" w:name="_Toc131922763"/>
       <w:r>
         <w:rPr>
           <w:color w:val="BF8F00" w:themeColor="accent4" w:themeShade="BF"/>
@@ -2426,7 +2171,7 @@
           <w:p>
             <w:pPr>
               <w:spacing w:line="360" w:lineRule="auto"/>
-              <w:jc w:val="both"/>
+              <w:jc w:val="center"/>
             </w:pPr>
             <w:r>
               <w:t>Version no.</w:t>
@@ -2440,7 +2185,7 @@
           <w:p>
             <w:pPr>
               <w:spacing w:line="360" w:lineRule="auto"/>
-              <w:jc w:val="both"/>
+              <w:jc w:val="center"/>
               <w:cnfStyle w:val="100000000000" w:firstRow="1" w:lastRow="0" w:firstColumn="0" w:lastColumn="0" w:oddVBand="0" w:evenVBand="0" w:oddHBand="0" w:evenHBand="0" w:firstRowFirstColumn="0" w:firstRowLastColumn="0" w:lastRowFirstColumn="0" w:lastRowLastColumn="0"/>
             </w:pPr>
             <w:r>
@@ -2455,7 +2200,7 @@
           <w:p>
             <w:pPr>
               <w:spacing w:line="360" w:lineRule="auto"/>
-              <w:jc w:val="both"/>
+              <w:jc w:val="center"/>
               <w:cnfStyle w:val="100000000000" w:firstRow="1" w:lastRow="0" w:firstColumn="0" w:lastColumn="0" w:oddVBand="0" w:evenVBand="0" w:oddHBand="0" w:evenHBand="0" w:firstRowFirstColumn="0" w:firstRowLastColumn="0" w:lastRowFirstColumn="0" w:lastRowLastColumn="0"/>
             </w:pPr>
             <w:r>
@@ -2470,7 +2215,7 @@
           <w:p>
             <w:pPr>
               <w:spacing w:line="360" w:lineRule="auto"/>
-              <w:jc w:val="both"/>
+              <w:jc w:val="center"/>
               <w:cnfStyle w:val="100000000000" w:firstRow="1" w:lastRow="0" w:firstColumn="0" w:lastColumn="0" w:oddVBand="0" w:evenVBand="0" w:oddHBand="0" w:evenHBand="0" w:firstRowFirstColumn="0" w:firstRowLastColumn="0" w:lastRowFirstColumn="0" w:lastRowLastColumn="0"/>
             </w:pPr>
             <w:r>
@@ -2492,7 +2237,7 @@
           <w:p>
             <w:pPr>
               <w:spacing w:line="360" w:lineRule="auto"/>
-              <w:jc w:val="both"/>
+              <w:jc w:val="center"/>
             </w:pPr>
             <w:r>
               <w:t>1.0</w:t>
@@ -2506,7 +2251,7 @@
           <w:p>
             <w:pPr>
               <w:spacing w:line="360" w:lineRule="auto"/>
-              <w:jc w:val="both"/>
+              <w:jc w:val="center"/>
               <w:cnfStyle w:val="000000100000" w:firstRow="0" w:lastRow="0" w:firstColumn="0" w:lastColumn="0" w:oddVBand="0" w:evenVBand="0" w:oddHBand="1" w:evenHBand="0" w:firstRowFirstColumn="0" w:firstRowLastColumn="0" w:lastRowFirstColumn="0" w:lastRowLastColumn="0"/>
             </w:pPr>
             <w:r>
@@ -2530,7 +2275,7 @@
           <w:p>
             <w:pPr>
               <w:spacing w:line="360" w:lineRule="auto"/>
-              <w:jc w:val="both"/>
+              <w:jc w:val="center"/>
               <w:cnfStyle w:val="000000100000" w:firstRow="0" w:lastRow="0" w:firstColumn="0" w:lastColumn="0" w:oddVBand="0" w:evenVBand="0" w:oddHBand="1" w:evenHBand="0" w:firstRowFirstColumn="0" w:firstRowLastColumn="0" w:lastRowFirstColumn="0" w:lastRowLastColumn="0"/>
             </w:pPr>
             <w:r>
@@ -2545,7 +2290,7 @@
           <w:p>
             <w:pPr>
               <w:spacing w:line="360" w:lineRule="auto"/>
-              <w:jc w:val="both"/>
+              <w:jc w:val="center"/>
               <w:cnfStyle w:val="000000100000" w:firstRow="0" w:lastRow="0" w:firstColumn="0" w:lastColumn="0" w:oddVBand="0" w:evenVBand="0" w:oddHBand="1" w:evenHBand="0" w:firstRowFirstColumn="0" w:firstRowLastColumn="0" w:lastRowFirstColumn="0" w:lastRowLastColumn="0"/>
               <w:rPr>
                 <w:lang w:val="sr-Latn-RS"/>
@@ -2569,8 +2314,11 @@
           <w:p>
             <w:pPr>
               <w:spacing w:line="360" w:lineRule="auto"/>
-              <w:jc w:val="both"/>
+              <w:jc w:val="center"/>
             </w:pPr>
+            <w:r>
+              <w:t>1.1</w:t>
+            </w:r>
           </w:p>
         </w:tc>
         <w:tc>
@@ -2580,9 +2328,12 @@
           <w:p>
             <w:pPr>
               <w:spacing w:line="360" w:lineRule="auto"/>
-              <w:jc w:val="both"/>
+              <w:jc w:val="center"/>
               <w:cnfStyle w:val="000000000000" w:firstRow="0" w:lastRow="0" w:firstColumn="0" w:lastColumn="0" w:oddVBand="0" w:evenVBand="0" w:oddHBand="0" w:evenHBand="0" w:firstRowFirstColumn="0" w:firstRowLastColumn="0" w:lastRowFirstColumn="0" w:lastRowLastColumn="0"/>
             </w:pPr>
+            <w:r>
+              <w:t>8.04.2023.</w:t>
+            </w:r>
           </w:p>
         </w:tc>
         <w:tc>
@@ -2592,9 +2343,12 @@
           <w:p>
             <w:pPr>
               <w:spacing w:line="360" w:lineRule="auto"/>
-              <w:jc w:val="both"/>
+              <w:jc w:val="center"/>
               <w:cnfStyle w:val="000000000000" w:firstRow="0" w:lastRow="0" w:firstColumn="0" w:lastColumn="0" w:oddVBand="0" w:evenVBand="0" w:oddHBand="0" w:evenHBand="0" w:firstRowFirstColumn="0" w:firstRowLastColumn="0" w:lastRowFirstColumn="0" w:lastRowLastColumn="0"/>
             </w:pPr>
+            <w:r>
+              <w:t>Fixed defects based on FR</w:t>
+            </w:r>
           </w:p>
         </w:tc>
         <w:tc>
@@ -2604,9 +2358,12 @@
           <w:p>
             <w:pPr>
               <w:spacing w:line="360" w:lineRule="auto"/>
-              <w:jc w:val="both"/>
+              <w:jc w:val="center"/>
               <w:cnfStyle w:val="000000000000" w:firstRow="0" w:lastRow="0" w:firstColumn="0" w:lastColumn="0" w:oddVBand="0" w:evenVBand="0" w:oddHBand="0" w:evenHBand="0" w:firstRowFirstColumn="0" w:firstRowLastColumn="0" w:lastRowFirstColumn="0" w:lastRowLastColumn="0"/>
             </w:pPr>
+            <w:r>
+              <w:t>Jovana Bjelica</w:t>
+            </w:r>
           </w:p>
         </w:tc>
       </w:tr>
@@ -2623,7 +2380,7 @@
           <w:p>
             <w:pPr>
               <w:spacing w:line="360" w:lineRule="auto"/>
-              <w:jc w:val="both"/>
+              <w:jc w:val="center"/>
             </w:pPr>
           </w:p>
         </w:tc>
@@ -2634,7 +2391,7 @@
           <w:p>
             <w:pPr>
               <w:spacing w:line="360" w:lineRule="auto"/>
-              <w:jc w:val="both"/>
+              <w:jc w:val="center"/>
               <w:cnfStyle w:val="000000100000" w:firstRow="0" w:lastRow="0" w:firstColumn="0" w:lastColumn="0" w:oddVBand="0" w:evenVBand="0" w:oddHBand="1" w:evenHBand="0" w:firstRowFirstColumn="0" w:firstRowLastColumn="0" w:lastRowFirstColumn="0" w:lastRowLastColumn="0"/>
             </w:pPr>
           </w:p>
@@ -2646,7 +2403,7 @@
           <w:p>
             <w:pPr>
               <w:spacing w:line="360" w:lineRule="auto"/>
-              <w:jc w:val="both"/>
+              <w:jc w:val="center"/>
               <w:cnfStyle w:val="000000100000" w:firstRow="0" w:lastRow="0" w:firstColumn="0" w:lastColumn="0" w:oddVBand="0" w:evenVBand="0" w:oddHBand="1" w:evenHBand="0" w:firstRowFirstColumn="0" w:firstRowLastColumn="0" w:lastRowFirstColumn="0" w:lastRowLastColumn="0"/>
             </w:pPr>
           </w:p>
@@ -2658,7 +2415,7 @@
           <w:p>
             <w:pPr>
               <w:spacing w:line="360" w:lineRule="auto"/>
-              <w:jc w:val="both"/>
+              <w:jc w:val="center"/>
               <w:cnfStyle w:val="000000100000" w:firstRow="0" w:lastRow="0" w:firstColumn="0" w:lastColumn="0" w:oddVBand="0" w:evenVBand="0" w:oddHBand="1" w:evenHBand="0" w:firstRowFirstColumn="0" w:firstRowLastColumn="0" w:lastRowFirstColumn="0" w:lastRowLastColumn="0"/>
             </w:pPr>
           </w:p>
@@ -2676,7 +2433,7 @@
           <w:p>
             <w:pPr>
               <w:spacing w:line="360" w:lineRule="auto"/>
-              <w:jc w:val="both"/>
+              <w:jc w:val="center"/>
             </w:pPr>
           </w:p>
         </w:tc>
@@ -2687,7 +2444,7 @@
           <w:p>
             <w:pPr>
               <w:spacing w:line="360" w:lineRule="auto"/>
-              <w:jc w:val="both"/>
+              <w:jc w:val="center"/>
               <w:cnfStyle w:val="000000000000" w:firstRow="0" w:lastRow="0" w:firstColumn="0" w:lastColumn="0" w:oddVBand="0" w:evenVBand="0" w:oddHBand="0" w:evenHBand="0" w:firstRowFirstColumn="0" w:firstRowLastColumn="0" w:lastRowFirstColumn="0" w:lastRowLastColumn="0"/>
             </w:pPr>
           </w:p>
@@ -2699,7 +2456,7 @@
           <w:p>
             <w:pPr>
               <w:spacing w:line="360" w:lineRule="auto"/>
-              <w:jc w:val="both"/>
+              <w:jc w:val="center"/>
               <w:cnfStyle w:val="000000000000" w:firstRow="0" w:lastRow="0" w:firstColumn="0" w:lastColumn="0" w:oddVBand="0" w:evenVBand="0" w:oddHBand="0" w:evenHBand="0" w:firstRowFirstColumn="0" w:firstRowLastColumn="0" w:lastRowFirstColumn="0" w:lastRowLastColumn="0"/>
             </w:pPr>
           </w:p>
@@ -2711,7 +2468,7 @@
           <w:p>
             <w:pPr>
               <w:spacing w:line="360" w:lineRule="auto"/>
-              <w:jc w:val="both"/>
+              <w:jc w:val="center"/>
               <w:cnfStyle w:val="000000000000" w:firstRow="0" w:lastRow="0" w:firstColumn="0" w:lastColumn="0" w:oddVBand="0" w:evenVBand="0" w:oddHBand="0" w:evenHBand="0" w:firstRowFirstColumn="0" w:firstRowLastColumn="0" w:lastRowFirstColumn="0" w:lastRowLastColumn="0"/>
             </w:pPr>
           </w:p>
@@ -2730,7 +2487,7 @@
           <w:p>
             <w:pPr>
               <w:spacing w:line="360" w:lineRule="auto"/>
-              <w:jc w:val="both"/>
+              <w:jc w:val="center"/>
             </w:pPr>
           </w:p>
         </w:tc>
@@ -2741,7 +2498,7 @@
           <w:p>
             <w:pPr>
               <w:spacing w:line="360" w:lineRule="auto"/>
-              <w:jc w:val="both"/>
+              <w:jc w:val="center"/>
               <w:cnfStyle w:val="000000100000" w:firstRow="0" w:lastRow="0" w:firstColumn="0" w:lastColumn="0" w:oddVBand="0" w:evenVBand="0" w:oddHBand="1" w:evenHBand="0" w:firstRowFirstColumn="0" w:firstRowLastColumn="0" w:lastRowFirstColumn="0" w:lastRowLastColumn="0"/>
             </w:pPr>
           </w:p>
@@ -2753,7 +2510,7 @@
           <w:p>
             <w:pPr>
               <w:spacing w:line="360" w:lineRule="auto"/>
-              <w:jc w:val="both"/>
+              <w:jc w:val="center"/>
               <w:cnfStyle w:val="000000100000" w:firstRow="0" w:lastRow="0" w:firstColumn="0" w:lastColumn="0" w:oddVBand="0" w:evenVBand="0" w:oddHBand="1" w:evenHBand="0" w:firstRowFirstColumn="0" w:firstRowLastColumn="0" w:lastRowFirstColumn="0" w:lastRowLastColumn="0"/>
             </w:pPr>
           </w:p>
@@ -2765,7 +2522,7 @@
           <w:p>
             <w:pPr>
               <w:spacing w:line="360" w:lineRule="auto"/>
-              <w:jc w:val="both"/>
+              <w:jc w:val="center"/>
               <w:cnfStyle w:val="000000100000" w:firstRow="0" w:lastRow="0" w:firstColumn="0" w:lastColumn="0" w:oddVBand="0" w:evenVBand="0" w:oddHBand="1" w:evenHBand="0" w:firstRowFirstColumn="0" w:firstRowLastColumn="0" w:lastRowFirstColumn="0" w:lastRowLastColumn="0"/>
             </w:pPr>
           </w:p>
@@ -2783,7 +2540,7 @@
           <w:p>
             <w:pPr>
               <w:spacing w:line="360" w:lineRule="auto"/>
-              <w:jc w:val="both"/>
+              <w:jc w:val="center"/>
             </w:pPr>
           </w:p>
         </w:tc>
@@ -2794,7 +2551,7 @@
           <w:p>
             <w:pPr>
               <w:spacing w:line="360" w:lineRule="auto"/>
-              <w:jc w:val="both"/>
+              <w:jc w:val="center"/>
               <w:cnfStyle w:val="000000000000" w:firstRow="0" w:lastRow="0" w:firstColumn="0" w:lastColumn="0" w:oddVBand="0" w:evenVBand="0" w:oddHBand="0" w:evenHBand="0" w:firstRowFirstColumn="0" w:firstRowLastColumn="0" w:lastRowFirstColumn="0" w:lastRowLastColumn="0"/>
             </w:pPr>
           </w:p>
@@ -2806,7 +2563,7 @@
           <w:p>
             <w:pPr>
               <w:spacing w:line="360" w:lineRule="auto"/>
-              <w:jc w:val="both"/>
+              <w:jc w:val="center"/>
               <w:cnfStyle w:val="000000000000" w:firstRow="0" w:lastRow="0" w:firstColumn="0" w:lastColumn="0" w:oddVBand="0" w:evenVBand="0" w:oddHBand="0" w:evenHBand="0" w:firstRowFirstColumn="0" w:firstRowLastColumn="0" w:lastRowFirstColumn="0" w:lastRowLastColumn="0"/>
             </w:pPr>
           </w:p>
@@ -2818,7 +2575,7 @@
           <w:p>
             <w:pPr>
               <w:spacing w:line="360" w:lineRule="auto"/>
-              <w:jc w:val="both"/>
+              <w:jc w:val="center"/>
               <w:cnfStyle w:val="000000000000" w:firstRow="0" w:lastRow="0" w:firstColumn="0" w:lastColumn="0" w:oddVBand="0" w:evenVBand="0" w:oddHBand="0" w:evenHBand="0" w:firstRowFirstColumn="0" w:firstRowLastColumn="0" w:lastRowFirstColumn="0" w:lastRowLastColumn="0"/>
             </w:pPr>
           </w:p>
@@ -2884,7 +2641,7 @@
           <w:szCs w:val="36"/>
         </w:rPr>
       </w:pPr>
-      <w:bookmarkStart w:id="1" w:name="_Toc130478488"/>
+      <w:bookmarkStart w:id="1" w:name="_Toc131922764"/>
       <w:r>
         <w:rPr>
           <w:color w:val="BF8F00" w:themeColor="accent4" w:themeShade="BF"/>
@@ -2917,7 +2674,7 @@
           <w:color w:val="BF8F00" w:themeColor="accent4" w:themeShade="BF"/>
         </w:rPr>
       </w:pPr>
-      <w:bookmarkStart w:id="2" w:name="_Toc130478489"/>
+      <w:bookmarkStart w:id="2" w:name="_Toc131922765"/>
       <w:r>
         <w:rPr>
           <w:color w:val="BF8F00" w:themeColor="accent4" w:themeShade="BF"/>
@@ -2942,14 +2699,28 @@
           <w:sz w:val="28"/>
           <w:szCs w:val="28"/>
         </w:rPr>
-        <w:t xml:space="preserve">Defining the usage scenario during </w:t>
-      </w:r>
-      <w:r>
-        <w:rPr>
-          <w:sz w:val="28"/>
-          <w:szCs w:val="28"/>
-        </w:rPr>
-        <w:t>while</w:t>
+        <w:t>Defining the us</w:t>
+      </w:r>
+      <w:r>
+        <w:rPr>
+          <w:sz w:val="28"/>
+          <w:szCs w:val="28"/>
+        </w:rPr>
+        <w:t>e case</w:t>
+      </w:r>
+      <w:r>
+        <w:rPr>
+          <w:sz w:val="28"/>
+          <w:szCs w:val="28"/>
+        </w:rPr>
+        <w:t xml:space="preserve"> scenario</w:t>
+      </w:r>
+      <w:r>
+        <w:rPr>
+          <w:sz w:val="28"/>
+          <w:szCs w:val="28"/>
+        </w:rPr>
+        <w:t>s</w:t>
       </w:r>
       <w:r>
         <w:rPr>
@@ -2963,6 +2734,20 @@
           <w:sz w:val="28"/>
           <w:szCs w:val="28"/>
         </w:rPr>
+        <w:t>of</w:t>
+      </w:r>
+      <w:r>
+        <w:rPr>
+          <w:sz w:val="28"/>
+          <w:szCs w:val="28"/>
+        </w:rPr>
+        <w:t xml:space="preserve"> </w:t>
+      </w:r>
+      <w:r>
+        <w:rPr>
+          <w:sz w:val="28"/>
+          <w:szCs w:val="28"/>
+        </w:rPr>
         <w:t>loggin</w:t>
       </w:r>
       <w:r>
@@ -2977,7 +2762,7 @@
           <w:sz w:val="28"/>
           <w:szCs w:val="28"/>
         </w:rPr>
-        <w:t xml:space="preserve">  on the site </w:t>
+        <w:t xml:space="preserve"> on the site </w:t>
       </w:r>
       <w:r>
         <w:rPr>
@@ -3018,7 +2803,7 @@
           <w:color w:val="BF8F00" w:themeColor="accent4" w:themeShade="BF"/>
         </w:rPr>
       </w:pPr>
-      <w:bookmarkStart w:id="3" w:name="_Toc130478490"/>
+      <w:bookmarkStart w:id="3" w:name="_Toc131922766"/>
       <w:r>
         <w:rPr>
           <w:color w:val="BF8F00" w:themeColor="accent4" w:themeShade="BF"/>
@@ -3042,7 +2827,21 @@
           <w:sz w:val="28"/>
           <w:szCs w:val="28"/>
         </w:rPr>
-        <w:t>This document is intended for members of the Terminal  team during design and testing, and it also can be used for writing the user manual applications.</w:t>
+        <w:t xml:space="preserve">This document is intended for members of the </w:t>
+      </w:r>
+      <w:r>
+        <w:rPr>
+          <w:sz w:val="28"/>
+          <w:szCs w:val="28"/>
+        </w:rPr>
+        <w:t>Terminal team</w:t>
+      </w:r>
+      <w:r>
+        <w:rPr>
+          <w:sz w:val="28"/>
+          <w:szCs w:val="28"/>
+        </w:rPr>
+        <w:t xml:space="preserve"> during design and testing, and it also can be used for writing the user manual.</w:t>
       </w:r>
     </w:p>
     <w:p>
@@ -3055,7 +2854,7 @@
           <w:color w:val="BF8F00" w:themeColor="accent4" w:themeShade="BF"/>
         </w:rPr>
       </w:pPr>
-      <w:bookmarkStart w:id="4" w:name="_Toc130478491"/>
+      <w:bookmarkStart w:id="4" w:name="_Toc131922767"/>
       <w:r>
         <w:rPr>
           <w:color w:val="BF8F00" w:themeColor="accent4" w:themeShade="BF"/>
@@ -3143,7 +2942,7 @@
           <w:szCs w:val="36"/>
         </w:rPr>
       </w:pPr>
-      <w:bookmarkStart w:id="5" w:name="_Toc130478492"/>
+      <w:bookmarkStart w:id="5" w:name="_Toc131922768"/>
       <w:r>
         <w:rPr>
           <w:color w:val="BF8F00" w:themeColor="accent4" w:themeShade="BF"/>
@@ -3180,7 +2979,7 @@
           <w:color w:val="BF8F00" w:themeColor="accent4" w:themeShade="BF"/>
         </w:rPr>
       </w:pPr>
-      <w:bookmarkStart w:id="6" w:name="_Toc130478493"/>
+      <w:bookmarkStart w:id="6" w:name="_Toc131922769"/>
       <w:r>
         <w:rPr>
           <w:color w:val="BF8F00" w:themeColor="accent4" w:themeShade="BF"/>
@@ -3223,28 +3022,42 @@
           <w:sz w:val="28"/>
           <w:szCs w:val="28"/>
         </w:rPr>
-        <w:t xml:space="preserve">. While logging in user is required to enter </w:t>
-      </w:r>
-      <w:r>
-        <w:rPr>
-          <w:sz w:val="28"/>
-          <w:szCs w:val="28"/>
-        </w:rPr>
-        <w:t xml:space="preserve">the username and </w:t>
-      </w:r>
-      <w:r>
-        <w:rPr>
-          <w:sz w:val="28"/>
-          <w:szCs w:val="28"/>
-        </w:rPr>
-        <w:t xml:space="preserve"> </w:t>
-      </w:r>
-      <w:r>
-        <w:rPr>
-          <w:sz w:val="28"/>
-          <w:szCs w:val="28"/>
-        </w:rPr>
-        <w:t xml:space="preserve">the password </w:t>
+        <w:t>. While logging in</w:t>
+      </w:r>
+      <w:r>
+        <w:rPr>
+          <w:sz w:val="28"/>
+          <w:szCs w:val="28"/>
+        </w:rPr>
+        <w:t>, the user</w:t>
+      </w:r>
+      <w:r>
+        <w:rPr>
+          <w:sz w:val="28"/>
+          <w:szCs w:val="28"/>
+        </w:rPr>
+        <w:t xml:space="preserve"> is required to enter </w:t>
+      </w:r>
+      <w:r>
+        <w:rPr>
+          <w:sz w:val="28"/>
+          <w:szCs w:val="28"/>
+        </w:rPr>
+        <w:t xml:space="preserve">the username </w:t>
+      </w:r>
+      <w:r>
+        <w:rPr>
+          <w:sz w:val="28"/>
+          <w:szCs w:val="28"/>
+        </w:rPr>
+        <w:t>and the</w:t>
+      </w:r>
+      <w:r>
+        <w:rPr>
+          <w:sz w:val="28"/>
+          <w:szCs w:val="28"/>
+        </w:rPr>
+        <w:t xml:space="preserve"> password </w:t>
       </w:r>
       <w:r>
         <w:rPr>
@@ -3285,7 +3098,7 @@
           <w:color w:val="BF8F00" w:themeColor="accent4" w:themeShade="BF"/>
         </w:rPr>
       </w:pPr>
-      <w:bookmarkStart w:id="7" w:name="_Toc130478494"/>
+      <w:bookmarkStart w:id="7" w:name="_Toc131922770"/>
       <w:r>
         <w:rPr>
           <w:color w:val="BF8F00" w:themeColor="accent4" w:themeShade="BF"/>
@@ -3308,23 +3121,18 @@
     </w:p>
     <w:p>
       <w:pPr>
-        <w:pStyle w:val="Heading2"/>
+        <w:pStyle w:val="Heading3"/>
         <w:spacing w:line="360" w:lineRule="auto"/>
-        <w:ind w:left="1110"/>
-        <w:jc w:val="both"/>
+        <w:ind w:left="720" w:firstLine="720"/>
         <w:rPr>
           <w:color w:val="BF8F00" w:themeColor="accent4" w:themeShade="BF"/>
-          <w:sz w:val="24"/>
-          <w:szCs w:val="24"/>
           <w:u w:val="single"/>
         </w:rPr>
       </w:pPr>
-      <w:bookmarkStart w:id="8" w:name="_Toc130478495"/>
+      <w:bookmarkStart w:id="8" w:name="_Toc131922771"/>
       <w:r>
         <w:rPr>
           <w:color w:val="BF8F00" w:themeColor="accent4" w:themeShade="BF"/>
-          <w:sz w:val="24"/>
-          <w:szCs w:val="24"/>
           <w:u w:val="single"/>
         </w:rPr>
         <w:t xml:space="preserve">2.2.1 Basic user </w:t>
@@ -3332,22 +3140,18 @@
       <w:r>
         <w:rPr>
           <w:color w:val="BF8F00" w:themeColor="accent4" w:themeShade="BF"/>
-          <w:sz w:val="24"/>
-          <w:szCs w:val="24"/>
           <w:u w:val="single"/>
         </w:rPr>
         <w:t>enters correct data</w:t>
       </w:r>
+      <w:bookmarkEnd w:id="8"/>
       <w:r>
         <w:rPr>
           <w:color w:val="BF8F00" w:themeColor="accent4" w:themeShade="BF"/>
-          <w:sz w:val="24"/>
-          <w:szCs w:val="24"/>
           <w:u w:val="single"/>
         </w:rPr>
         <w:t xml:space="preserve"> </w:t>
       </w:r>
-      <w:bookmarkEnd w:id="8"/>
     </w:p>
     <w:p>
       <w:pPr>
@@ -3364,14 +3168,35 @@
           <w:sz w:val="28"/>
           <w:szCs w:val="28"/>
         </w:rPr>
-        <w:t xml:space="preserve">Basic user </w:t>
-      </w:r>
-      <w:r>
-        <w:rPr>
-          <w:sz w:val="28"/>
-          <w:szCs w:val="28"/>
-        </w:rPr>
-        <w:t>enters the correspond username</w:t>
+        <w:t>U</w:t>
+      </w:r>
+      <w:r>
+        <w:rPr>
+          <w:sz w:val="28"/>
+          <w:szCs w:val="28"/>
+        </w:rPr>
+        <w:t xml:space="preserve">ser </w:t>
+      </w:r>
+      <w:r>
+        <w:rPr>
+          <w:sz w:val="28"/>
+          <w:szCs w:val="28"/>
+        </w:rPr>
+        <w:t xml:space="preserve">enters the </w:t>
+      </w:r>
+      <w:r>
+        <w:rPr>
+          <w:sz w:val="28"/>
+          <w:szCs w:val="28"/>
+        </w:rPr>
+        <w:t>corresponding</w:t>
+      </w:r>
+      <w:r>
+        <w:rPr>
+          <w:sz w:val="28"/>
+          <w:szCs w:val="28"/>
+        </w:rPr>
+        <w:t xml:space="preserve"> username</w:t>
       </w:r>
       <w:r>
         <w:rPr>
@@ -3483,21 +3308,21 @@
           <w:sz w:val="28"/>
           <w:szCs w:val="28"/>
         </w:rPr>
-        <w:t>pressing the button</w:t>
-      </w:r>
-      <w:r>
-        <w:rPr>
-          <w:sz w:val="28"/>
-          <w:szCs w:val="28"/>
-        </w:rPr>
-        <w:t xml:space="preserve"> Log in</w:t>
-      </w:r>
-      <w:r>
-        <w:rPr>
-          <w:sz w:val="28"/>
-          <w:szCs w:val="28"/>
-        </w:rPr>
-        <w:t>,</w:t>
+        <w:t xml:space="preserve">pressing the </w:t>
+      </w:r>
+      <w:r>
+        <w:rPr>
+          <w:sz w:val="28"/>
+          <w:szCs w:val="28"/>
+        </w:rPr>
+        <w:t xml:space="preserve">Log in </w:t>
+      </w:r>
+      <w:r>
+        <w:rPr>
+          <w:sz w:val="28"/>
+          <w:szCs w:val="28"/>
+        </w:rPr>
+        <w:t>button,</w:t>
       </w:r>
       <w:r>
         <w:rPr>
@@ -3525,14 +3350,28 @@
           <w:sz w:val="28"/>
           <w:szCs w:val="28"/>
         </w:rPr>
-        <w:t xml:space="preserve">access </w:t>
-      </w:r>
-      <w:r>
-        <w:rPr>
-          <w:sz w:val="28"/>
-          <w:szCs w:val="28"/>
-        </w:rPr>
-        <w:t xml:space="preserve">to the features </w:t>
+        <w:t>access</w:t>
+      </w:r>
+      <w:r>
+        <w:rPr>
+          <w:sz w:val="28"/>
+          <w:szCs w:val="28"/>
+        </w:rPr>
+        <w:t xml:space="preserve"> the </w:t>
+      </w:r>
+      <w:r>
+        <w:rPr>
+          <w:sz w:val="28"/>
+          <w:szCs w:val="28"/>
+        </w:rPr>
+        <w:t>features that</w:t>
+      </w:r>
+      <w:r>
+        <w:rPr>
+          <w:sz w:val="28"/>
+          <w:szCs w:val="28"/>
+        </w:rPr>
+        <w:t xml:space="preserve"> the application</w:t>
       </w:r>
       <w:r>
         <w:rPr>
@@ -3546,7 +3385,21 @@
           <w:sz w:val="28"/>
           <w:szCs w:val="28"/>
         </w:rPr>
-        <w:t>that the application</w:t>
+        <w:t xml:space="preserve">provides to </w:t>
+      </w:r>
+      <w:r>
+        <w:rPr>
+          <w:sz w:val="28"/>
+          <w:szCs w:val="28"/>
+        </w:rPr>
+        <w:t>reg</w:t>
+      </w:r>
+      <w:r>
+        <w:rPr>
+          <w:sz w:val="28"/>
+          <w:szCs w:val="28"/>
+        </w:rPr>
+        <w:t>istered</w:t>
       </w:r>
       <w:r>
         <w:rPr>
@@ -3560,34 +3413,6 @@
           <w:sz w:val="28"/>
           <w:szCs w:val="28"/>
         </w:rPr>
-        <w:t xml:space="preserve">provides to </w:t>
-      </w:r>
-      <w:r>
-        <w:rPr>
-          <w:sz w:val="28"/>
-          <w:szCs w:val="28"/>
-        </w:rPr>
-        <w:t>reg</w:t>
-      </w:r>
-      <w:r>
-        <w:rPr>
-          <w:sz w:val="28"/>
-          <w:szCs w:val="28"/>
-        </w:rPr>
-        <w:t>istered</w:t>
-      </w:r>
-      <w:r>
-        <w:rPr>
-          <w:sz w:val="28"/>
-          <w:szCs w:val="28"/>
-        </w:rPr>
-        <w:t xml:space="preserve"> </w:t>
-      </w:r>
-      <w:r>
-        <w:rPr>
-          <w:sz w:val="28"/>
-          <w:szCs w:val="28"/>
-        </w:rPr>
         <w:t>users</w:t>
       </w:r>
       <w:r>
@@ -3600,27 +3425,22 @@
     </w:p>
     <w:p>
       <w:pPr>
-        <w:pStyle w:val="Heading2"/>
+        <w:pStyle w:val="Heading3"/>
         <w:spacing w:line="360" w:lineRule="auto"/>
-        <w:ind w:left="1110"/>
-        <w:jc w:val="both"/>
+        <w:ind w:left="720" w:firstLine="720"/>
         <w:rPr>
           <w:i/>
           <w:iCs/>
           <w:color w:val="BF8F00" w:themeColor="accent4" w:themeShade="BF"/>
-          <w:sz w:val="24"/>
-          <w:szCs w:val="24"/>
-        </w:rPr>
-      </w:pPr>
-      <w:bookmarkStart w:id="9" w:name="_Toc130478496"/>
+        </w:rPr>
+      </w:pPr>
+      <w:bookmarkStart w:id="9" w:name="_Toc131922772"/>
       <w:bookmarkStart w:id="10" w:name="_Hlk130140463"/>
       <w:r>
         <w:rPr>
           <w:i/>
           <w:iCs/>
           <w:color w:val="BF8F00" w:themeColor="accent4" w:themeShade="BF"/>
-          <w:sz w:val="24"/>
-          <w:szCs w:val="24"/>
         </w:rPr>
         <w:lastRenderedPageBreak/>
         <w:t>2.2.2 Basic user</w:t>
@@ -3630,8 +3450,6 @@
           <w:i/>
           <w:iCs/>
           <w:color w:val="BF8F00" w:themeColor="accent4" w:themeShade="BF"/>
-          <w:sz w:val="24"/>
-          <w:szCs w:val="24"/>
         </w:rPr>
         <w:t xml:space="preserve"> enters</w:t>
       </w:r>
@@ -3640,8 +3458,6 @@
           <w:i/>
           <w:iCs/>
           <w:color w:val="BF8F00" w:themeColor="accent4" w:themeShade="BF"/>
-          <w:sz w:val="24"/>
-          <w:szCs w:val="24"/>
         </w:rPr>
         <w:t xml:space="preserve"> </w:t>
       </w:r>
@@ -3650,8 +3466,6 @@
           <w:i/>
           <w:iCs/>
           <w:color w:val="BF8F00" w:themeColor="accent4" w:themeShade="BF"/>
-          <w:sz w:val="24"/>
-          <w:szCs w:val="24"/>
         </w:rPr>
         <w:t>incorrect</w:t>
       </w:r>
@@ -3660,8 +3474,6 @@
           <w:i/>
           <w:iCs/>
           <w:color w:val="BF8F00" w:themeColor="accent4" w:themeShade="BF"/>
-          <w:sz w:val="24"/>
-          <w:szCs w:val="24"/>
         </w:rPr>
         <w:t xml:space="preserve"> </w:t>
       </w:r>
@@ -3670,220 +3482,234 @@
           <w:i/>
           <w:iCs/>
           <w:color w:val="BF8F00" w:themeColor="accent4" w:themeShade="BF"/>
-          <w:sz w:val="24"/>
-          <w:szCs w:val="24"/>
-        </w:rPr>
-        <w:t xml:space="preserve">username </w:t>
+        </w:rPr>
+        <w:t>username</w:t>
       </w:r>
       <w:bookmarkEnd w:id="9"/>
-    </w:p>
-    <w:bookmarkEnd w:id="10"/>
-    <w:p>
-      <w:pPr>
-        <w:spacing w:line="360" w:lineRule="auto"/>
-        <w:ind w:left="1644"/>
-        <w:jc w:val="both"/>
-        <w:rPr>
-          <w:sz w:val="28"/>
-          <w:szCs w:val="28"/>
-        </w:rPr>
-      </w:pPr>
-      <w:r>
-        <w:rPr>
-          <w:sz w:val="28"/>
-          <w:szCs w:val="28"/>
-        </w:rPr>
-        <w:t>When logging in</w:t>
-      </w:r>
-      <w:r>
-        <w:rPr>
-          <w:sz w:val="28"/>
-          <w:szCs w:val="28"/>
-        </w:rPr>
-        <w:t>, user enters a non-existing username</w:t>
-      </w:r>
-      <w:r>
-        <w:rPr>
-          <w:sz w:val="28"/>
-          <w:szCs w:val="28"/>
-        </w:rPr>
-        <w:t>,</w:t>
-      </w:r>
-      <w:r>
-        <w:rPr>
-          <w:sz w:val="28"/>
-          <w:szCs w:val="28"/>
-        </w:rPr>
-        <w:t xml:space="preserve"> </w:t>
-      </w:r>
-      <w:r>
-        <w:rPr>
-          <w:sz w:val="28"/>
-          <w:szCs w:val="28"/>
-        </w:rPr>
-        <w:t>username that is not in the application database</w:t>
-      </w:r>
-      <w:r>
-        <w:rPr>
-          <w:sz w:val="28"/>
-          <w:szCs w:val="28"/>
-        </w:rPr>
-        <w:t>.</w:t>
-      </w:r>
-      <w:r>
-        <w:rPr>
-          <w:sz w:val="28"/>
-          <w:szCs w:val="28"/>
-        </w:rPr>
-        <w:t xml:space="preserve">  </w:t>
-      </w:r>
-      <w:r>
-        <w:rPr>
-          <w:sz w:val="28"/>
-          <w:szCs w:val="28"/>
-        </w:rPr>
-        <w:t>By pressing the button</w:t>
-      </w:r>
-      <w:r>
-        <w:rPr>
-          <w:sz w:val="28"/>
-          <w:szCs w:val="28"/>
-        </w:rPr>
-        <w:t xml:space="preserve"> </w:t>
-      </w:r>
-      <w:r>
-        <w:rPr>
-          <w:sz w:val="28"/>
-          <w:szCs w:val="28"/>
-        </w:rPr>
-        <w:t>Log in</w:t>
-      </w:r>
-      <w:r>
-        <w:rPr>
-          <w:sz w:val="28"/>
-          <w:szCs w:val="28"/>
-        </w:rPr>
-        <w:t xml:space="preserve">, </w:t>
-      </w:r>
-      <w:r>
-        <w:rPr>
-          <w:sz w:val="28"/>
-          <w:szCs w:val="28"/>
-        </w:rPr>
-        <w:t xml:space="preserve">the user will not be logged </w:t>
-      </w:r>
-      <w:r>
-        <w:rPr>
-          <w:sz w:val="28"/>
-          <w:szCs w:val="28"/>
-        </w:rPr>
-        <w:t>in,</w:t>
-      </w:r>
-      <w:r>
-        <w:rPr>
-          <w:sz w:val="28"/>
-          <w:szCs w:val="28"/>
-        </w:rPr>
-        <w:t xml:space="preserve"> </w:t>
-      </w:r>
-      <w:r>
-        <w:rPr>
-          <w:sz w:val="28"/>
-          <w:szCs w:val="28"/>
-        </w:rPr>
-        <w:t>but</w:t>
-      </w:r>
-      <w:r>
-        <w:rPr>
-          <w:sz w:val="28"/>
-          <w:szCs w:val="28"/>
-        </w:rPr>
-        <w:t xml:space="preserve"> </w:t>
-      </w:r>
-      <w:r>
-        <w:rPr>
-          <w:sz w:val="28"/>
-          <w:szCs w:val="28"/>
-        </w:rPr>
-        <w:t>he will be informed</w:t>
-      </w:r>
-      <w:r>
-        <w:rPr>
-          <w:sz w:val="28"/>
-          <w:szCs w:val="28"/>
-        </w:rPr>
-        <w:t xml:space="preserve"> that he entered an invalid username</w:t>
-      </w:r>
-      <w:r>
-        <w:rPr>
-          <w:sz w:val="28"/>
-          <w:szCs w:val="28"/>
-        </w:rPr>
-        <w:t>.</w:t>
-      </w:r>
-    </w:p>
-    <w:p>
-      <w:pPr>
-        <w:pStyle w:val="Heading2"/>
-        <w:spacing w:line="360" w:lineRule="auto"/>
-        <w:ind w:left="1110"/>
-        <w:jc w:val="both"/>
+      <w:r>
         <w:rPr>
           <w:i/>
           <w:iCs/>
           <w:color w:val="BF8F00" w:themeColor="accent4" w:themeShade="BF"/>
-          <w:sz w:val="24"/>
-          <w:szCs w:val="24"/>
-        </w:rPr>
-      </w:pPr>
-      <w:bookmarkStart w:id="11" w:name="_Toc130478497"/>
-      <w:r>
+        </w:rPr>
+        <w:t xml:space="preserve"> </w:t>
+      </w:r>
+    </w:p>
+    <w:bookmarkEnd w:id="10"/>
+    <w:p>
+      <w:pPr>
+        <w:spacing w:line="360" w:lineRule="auto"/>
+        <w:ind w:left="1644"/>
+        <w:jc w:val="both"/>
+        <w:rPr>
+          <w:sz w:val="28"/>
+          <w:szCs w:val="28"/>
+        </w:rPr>
+      </w:pPr>
+      <w:r>
+        <w:rPr>
+          <w:sz w:val="28"/>
+          <w:szCs w:val="28"/>
+        </w:rPr>
+        <w:t>When logging in</w:t>
+      </w:r>
+      <w:r>
+        <w:rPr>
+          <w:sz w:val="28"/>
+          <w:szCs w:val="28"/>
+        </w:rPr>
+        <w:t xml:space="preserve">, </w:t>
+      </w:r>
+      <w:r>
+        <w:rPr>
+          <w:sz w:val="28"/>
+          <w:szCs w:val="28"/>
+        </w:rPr>
+        <w:t>the user</w:t>
+      </w:r>
+      <w:r>
+        <w:rPr>
+          <w:sz w:val="28"/>
+          <w:szCs w:val="28"/>
+        </w:rPr>
+        <w:t xml:space="preserve"> enters a non-existing username</w:t>
+      </w:r>
+      <w:r>
+        <w:rPr>
+          <w:sz w:val="28"/>
+          <w:szCs w:val="28"/>
+        </w:rPr>
+        <w:t>,</w:t>
+      </w:r>
+      <w:r>
+        <w:rPr>
+          <w:sz w:val="28"/>
+          <w:szCs w:val="28"/>
+        </w:rPr>
+        <w:t xml:space="preserve"> </w:t>
+      </w:r>
+      <w:r>
+        <w:rPr>
+          <w:sz w:val="28"/>
+          <w:szCs w:val="28"/>
+        </w:rPr>
+        <w:t>username that is not in the application database</w:t>
+      </w:r>
+      <w:r>
+        <w:rPr>
+          <w:sz w:val="28"/>
+          <w:szCs w:val="28"/>
+        </w:rPr>
+        <w:t>.</w:t>
+      </w:r>
+      <w:r>
+        <w:rPr>
+          <w:sz w:val="28"/>
+          <w:szCs w:val="28"/>
+        </w:rPr>
+        <w:t xml:space="preserve"> </w:t>
+      </w:r>
+      <w:r>
+        <w:rPr>
+          <w:sz w:val="28"/>
+          <w:szCs w:val="28"/>
+        </w:rPr>
+        <w:t xml:space="preserve">By pressing the </w:t>
+      </w:r>
+      <w:r>
+        <w:rPr>
+          <w:sz w:val="28"/>
+          <w:szCs w:val="28"/>
+        </w:rPr>
+        <w:t xml:space="preserve">Log in </w:t>
+      </w:r>
+      <w:r>
+        <w:rPr>
+          <w:sz w:val="28"/>
+          <w:szCs w:val="28"/>
+        </w:rPr>
+        <w:t>button</w:t>
+      </w:r>
+      <w:r>
+        <w:rPr>
+          <w:sz w:val="28"/>
+          <w:szCs w:val="28"/>
+        </w:rPr>
+        <w:t xml:space="preserve">, </w:t>
+      </w:r>
+      <w:r>
+        <w:rPr>
+          <w:sz w:val="28"/>
+          <w:szCs w:val="28"/>
+        </w:rPr>
+        <w:t xml:space="preserve">the user will not be logged </w:t>
+      </w:r>
+      <w:r>
+        <w:rPr>
+          <w:sz w:val="28"/>
+          <w:szCs w:val="28"/>
+        </w:rPr>
+        <w:t>in,</w:t>
+      </w:r>
+      <w:r>
+        <w:rPr>
+          <w:sz w:val="28"/>
+          <w:szCs w:val="28"/>
+        </w:rPr>
+        <w:t xml:space="preserve"> </w:t>
+      </w:r>
+      <w:r>
+        <w:rPr>
+          <w:sz w:val="28"/>
+          <w:szCs w:val="28"/>
+        </w:rPr>
+        <w:t>but</w:t>
+      </w:r>
+      <w:r>
+        <w:rPr>
+          <w:sz w:val="28"/>
+          <w:szCs w:val="28"/>
+        </w:rPr>
+        <w:t xml:space="preserve"> </w:t>
+      </w:r>
+      <w:r>
+        <w:rPr>
+          <w:sz w:val="28"/>
+          <w:szCs w:val="28"/>
+        </w:rPr>
+        <w:t>he will be informed</w:t>
+      </w:r>
+      <w:r>
+        <w:rPr>
+          <w:sz w:val="28"/>
+          <w:szCs w:val="28"/>
+        </w:rPr>
+        <w:t xml:space="preserve"> that he entered an invalid username</w:t>
+      </w:r>
+      <w:r>
+        <w:rPr>
+          <w:sz w:val="28"/>
+          <w:szCs w:val="28"/>
+        </w:rPr>
+        <w:t xml:space="preserve"> or an invalid password</w:t>
+      </w:r>
+      <w:r>
+        <w:rPr>
+          <w:sz w:val="28"/>
+          <w:szCs w:val="28"/>
+        </w:rPr>
+        <w:t>.</w:t>
+      </w:r>
+    </w:p>
+    <w:p>
+      <w:pPr>
+        <w:pStyle w:val="Heading3"/>
+        <w:spacing w:line="360" w:lineRule="auto"/>
+        <w:ind w:left="720" w:firstLine="720"/>
         <w:rPr>
           <w:i/>
           <w:iCs/>
           <w:color w:val="BF8F00" w:themeColor="accent4" w:themeShade="BF"/>
-          <w:sz w:val="24"/>
-          <w:szCs w:val="24"/>
-        </w:rPr>
-        <w:t xml:space="preserve">2.2.3 </w:t>
-      </w:r>
+        </w:rPr>
+      </w:pPr>
+      <w:bookmarkStart w:id="11" w:name="_Toc131922773"/>
       <w:r>
         <w:rPr>
           <w:i/>
           <w:iCs/>
           <w:color w:val="BF8F00" w:themeColor="accent4" w:themeShade="BF"/>
-          <w:sz w:val="24"/>
-          <w:szCs w:val="24"/>
-        </w:rPr>
-        <w:t xml:space="preserve">Basic user </w:t>
+        </w:rPr>
+        <w:t xml:space="preserve">2.2.3 </w:t>
       </w:r>
       <w:r>
         <w:rPr>
           <w:i/>
           <w:iCs/>
           <w:color w:val="BF8F00" w:themeColor="accent4" w:themeShade="BF"/>
-          <w:sz w:val="24"/>
-          <w:szCs w:val="24"/>
-        </w:rPr>
-        <w:t>enters</w:t>
+        </w:rPr>
+        <w:t xml:space="preserve">Basic user </w:t>
       </w:r>
       <w:r>
         <w:rPr>
           <w:i/>
           <w:iCs/>
           <w:color w:val="BF8F00" w:themeColor="accent4" w:themeShade="BF"/>
-          <w:sz w:val="24"/>
-          <w:szCs w:val="24"/>
-        </w:rPr>
-        <w:t xml:space="preserve"> </w:t>
+        </w:rPr>
+        <w:t>enters</w:t>
       </w:r>
       <w:r>
         <w:rPr>
           <w:i/>
           <w:iCs/>
           <w:color w:val="BF8F00" w:themeColor="accent4" w:themeShade="BF"/>
-          <w:sz w:val="24"/>
-          <w:szCs w:val="24"/>
+        </w:rPr>
+        <w:t xml:space="preserve"> </w:t>
+      </w:r>
+      <w:r>
+        <w:rPr>
+          <w:i/>
+          <w:iCs/>
+          <w:color w:val="BF8F00" w:themeColor="accent4" w:themeShade="BF"/>
         </w:rPr>
         <w:t>incorrect password</w:t>
       </w:r>
@@ -3904,7 +3730,14 @@
           <w:sz w:val="28"/>
           <w:szCs w:val="28"/>
         </w:rPr>
-        <w:t>Basic user</w:t>
+        <w:t>U</w:t>
+      </w:r>
+      <w:r>
+        <w:rPr>
+          <w:sz w:val="28"/>
+          <w:szCs w:val="28"/>
+        </w:rPr>
+        <w:t>ser</w:t>
       </w:r>
       <w:r>
         <w:rPr>
@@ -3960,7 +3793,28 @@
           <w:sz w:val="28"/>
           <w:szCs w:val="28"/>
         </w:rPr>
-        <w:t>to the entered username,</w:t>
+        <w:t xml:space="preserve">to the entered </w:t>
+      </w:r>
+      <w:r>
+        <w:rPr>
+          <w:sz w:val="28"/>
+          <w:szCs w:val="28"/>
+        </w:rPr>
+        <w:t>username, i.e.</w:t>
+      </w:r>
+      <w:r>
+        <w:rPr>
+          <w:sz w:val="28"/>
+          <w:szCs w:val="28"/>
+        </w:rPr>
+        <w:t>,</w:t>
+      </w:r>
+      <w:r>
+        <w:rPr>
+          <w:sz w:val="28"/>
+          <w:szCs w:val="28"/>
+        </w:rPr>
+        <w:t xml:space="preserve"> entered password</w:t>
       </w:r>
       <w:r>
         <w:rPr>
@@ -3974,21 +3828,14 @@
           <w:sz w:val="28"/>
           <w:szCs w:val="28"/>
         </w:rPr>
-        <w:t xml:space="preserve"> i.e</w:t>
-      </w:r>
-      <w:r>
-        <w:rPr>
-          <w:sz w:val="28"/>
-          <w:szCs w:val="28"/>
-        </w:rPr>
-        <w:t>.,</w:t>
-      </w:r>
-      <w:r>
-        <w:rPr>
-          <w:sz w:val="28"/>
-          <w:szCs w:val="28"/>
-        </w:rPr>
-        <w:t xml:space="preserve"> entered password</w:t>
+        <w:t xml:space="preserve">does not match </w:t>
+      </w:r>
+      <w:r>
+        <w:rPr>
+          <w:sz w:val="28"/>
+          <w:szCs w:val="28"/>
+        </w:rPr>
+        <w:t>the password</w:t>
       </w:r>
       <w:r>
         <w:rPr>
@@ -4002,14 +3849,14 @@
           <w:sz w:val="28"/>
           <w:szCs w:val="28"/>
         </w:rPr>
-        <w:t xml:space="preserve">does not match </w:t>
-      </w:r>
-      <w:r>
-        <w:rPr>
-          <w:sz w:val="28"/>
-          <w:szCs w:val="28"/>
-        </w:rPr>
-        <w:t>the password</w:t>
+        <w:t xml:space="preserve">found in the application </w:t>
+      </w:r>
+      <w:r>
+        <w:rPr>
+          <w:sz w:val="28"/>
+          <w:szCs w:val="28"/>
+        </w:rPr>
+        <w:t>database and</w:t>
       </w:r>
       <w:r>
         <w:rPr>
@@ -4023,27 +3870,6 @@
           <w:sz w:val="28"/>
           <w:szCs w:val="28"/>
         </w:rPr>
-        <w:t xml:space="preserve">found in the application </w:t>
-      </w:r>
-      <w:r>
-        <w:rPr>
-          <w:sz w:val="28"/>
-          <w:szCs w:val="28"/>
-        </w:rPr>
-        <w:t>database and</w:t>
-      </w:r>
-      <w:r>
-        <w:rPr>
-          <w:sz w:val="28"/>
-          <w:szCs w:val="28"/>
-        </w:rPr>
-        <w:t xml:space="preserve"> </w:t>
-      </w:r>
-      <w:r>
-        <w:rPr>
-          <w:sz w:val="28"/>
-          <w:szCs w:val="28"/>
-        </w:rPr>
         <w:t>is linked to</w:t>
       </w:r>
       <w:r>
@@ -4065,7 +3891,35 @@
           <w:sz w:val="28"/>
           <w:szCs w:val="28"/>
         </w:rPr>
-        <w:t>By pressing the button Log in, the user will not be logged in, but he will be informed that he entered an invalid username.</w:t>
+        <w:t xml:space="preserve">By pressing the </w:t>
+      </w:r>
+      <w:r>
+        <w:rPr>
+          <w:sz w:val="28"/>
+          <w:szCs w:val="28"/>
+        </w:rPr>
+        <w:t xml:space="preserve">Log in </w:t>
+      </w:r>
+      <w:r>
+        <w:rPr>
+          <w:sz w:val="28"/>
+          <w:szCs w:val="28"/>
+        </w:rPr>
+        <w:t xml:space="preserve">button, the user will not be logged in, but he will be informed that he entered </w:t>
+      </w:r>
+      <w:r>
+        <w:rPr>
+          <w:sz w:val="28"/>
+          <w:szCs w:val="28"/>
+        </w:rPr>
+        <w:t>an invalid username or an invalid password</w:t>
+      </w:r>
+      <w:r>
+        <w:rPr>
+          <w:sz w:val="28"/>
+          <w:szCs w:val="28"/>
+        </w:rPr>
+        <w:t>.</w:t>
       </w:r>
     </w:p>
     <w:p>
@@ -4295,7 +4149,7 @@
           <w:color w:val="BF8F00" w:themeColor="accent4" w:themeShade="BF"/>
         </w:rPr>
       </w:pPr>
-      <w:bookmarkStart w:id="13" w:name="_Toc130478498"/>
+      <w:bookmarkStart w:id="13" w:name="_Toc131922774"/>
       <w:r>
         <w:rPr>
           <w:color w:val="BF8F00" w:themeColor="accent4" w:themeShade="BF"/>
@@ -4356,28 +4210,28 @@
           <w:sz w:val="28"/>
           <w:szCs w:val="28"/>
         </w:rPr>
-        <w:t xml:space="preserve">that the user is the basic user, </w:t>
-      </w:r>
-      <w:r>
-        <w:rPr>
-          <w:sz w:val="28"/>
-          <w:szCs w:val="28"/>
-        </w:rPr>
-        <w:t>i.e.,</w:t>
-      </w:r>
-      <w:r>
-        <w:rPr>
-          <w:sz w:val="28"/>
-          <w:szCs w:val="28"/>
-        </w:rPr>
-        <w:t xml:space="preserve"> that </w:t>
-      </w:r>
-      <w:r>
-        <w:rPr>
-          <w:sz w:val="28"/>
-          <w:szCs w:val="28"/>
-        </w:rPr>
-        <w:t xml:space="preserve">the user already owns registered account </w:t>
+        <w:t xml:space="preserve">that the user </w:t>
+      </w:r>
+      <w:r>
+        <w:rPr>
+          <w:sz w:val="28"/>
+          <w:szCs w:val="28"/>
+        </w:rPr>
+        <w:t xml:space="preserve">already </w:t>
+      </w:r>
+      <w:r>
+        <w:rPr>
+          <w:sz w:val="28"/>
+          <w:szCs w:val="28"/>
+        </w:rPr>
+        <w:t xml:space="preserve">has a </w:t>
+      </w:r>
+      <w:r>
+        <w:rPr>
+          <w:sz w:val="28"/>
+          <w:szCs w:val="28"/>
+        </w:rPr>
+        <w:t xml:space="preserve">registered account </w:t>
       </w:r>
       <w:r>
         <w:rPr>
@@ -4397,7 +4251,7 @@
           <w:color w:val="BF8F00" w:themeColor="accent4" w:themeShade="BF"/>
         </w:rPr>
       </w:pPr>
-      <w:bookmarkStart w:id="14" w:name="_Toc130478499"/>
+      <w:bookmarkStart w:id="14" w:name="_Toc131922775"/>
       <w:r>
         <w:rPr>
           <w:color w:val="BF8F00" w:themeColor="accent4" w:themeShade="BF"/>
@@ -4577,7 +4431,7 @@
 </file>
 
 <file path=word/endnotes.xml><?xml version="1.0" encoding="utf-8"?>
-<w:endnotes xmlns:wpc="http://schemas.microsoft.com/office/word/2010/wordprocessingCanvas" xmlns:cx="http://schemas.microsoft.com/office/drawing/2014/chartex" xmlns:cx1="http://schemas.microsoft.com/office/drawing/2015/9/8/chartex" xmlns:cx2="http://schemas.microsoft.com/office/drawing/2015/10/21/chartex" xmlns:cx3="http://schemas.microsoft.com/office/drawing/2016/5/9/chartex" xmlns:cx4="http://schemas.microsoft.com/office/drawing/2016/5/10/chartex" xmlns:cx5="http://schemas.microsoft.com/office/drawing/2016/5/11/chartex" xmlns:cx6="http://schemas.microsoft.com/office/drawing/2016/5/12/chartex" xmlns:cx7="http://schemas.microsoft.com/office/drawing/2016/5/13/chartex" xmlns:cx8="http://schemas.microsoft.com/office/drawing/2016/5/14/chartex" xmlns:mc="http://schemas.openxmlformats.org/markup-compatibility/2006" xmlns:aink="http://schemas.microsoft.com/office/drawing/2016/ink" xmlns:am3d="http://schemas.microsoft.com/office/drawing/2017/model3d" xmlns:o="urn:schemas-microsoft-com:office:office" xmlns:oel="http://schemas.microsoft.com/office/2019/extlst" xmlns:r="http://schemas.openxmlformats.org/officeDocument/2006/relationships" xmlns:m="http://schemas.openxmlformats.org/officeDocument/2006/math" xmlns:v="urn:schemas-microsoft-com:vml" xmlns:wp14="http://schemas.microsoft.com/office/word/2010/wordprocessingDrawing" xmlns:wp="http://schemas.openxmlformats.org/drawingml/2006/wordprocessingDrawing" xmlns:w10="urn:schemas-microsoft-com:office:word" xmlns:w="http://schemas.openxmlformats.org/wordprocessingml/2006/main" xmlns:w14="http://schemas.microsoft.com/office/word/2010/wordml" xmlns:w15="http://schemas.microsoft.com/office/word/2012/wordml" xmlns:w16cex="http://schemas.microsoft.com/office/word/2018/wordml/cex" xmlns:w16cid="http://schemas.microsoft.com/office/word/2016/wordml/cid" xmlns:w16="http://schemas.microsoft.com/office/word/2018/wordml" xmlns:w16sdtdh="http://schemas.microsoft.com/office/word/2020/wordml/sdtdatahash" xmlns:w16se="http://schemas.microsoft.com/office/word/2015/wordml/symex" xmlns:wpg="http://schemas.microsoft.com/office/word/2010/wordprocessingGroup" xmlns:wpi="http://schemas.microsoft.com/office/word/2010/wordprocessingInk" xmlns:wne="http://schemas.microsoft.com/office/word/2006/wordml" xmlns:wps="http://schemas.microsoft.com/office/word/2010/wordprocessingShape" mc:Ignorable="w14 w15 w16se w16cid w16 w16cex w16sdtdh wp14">
+<w:endnotes xmlns:wpc="http://schemas.microsoft.com/office/word/2010/wordprocessingCanvas" xmlns:cx="http://schemas.microsoft.com/office/drawing/2014/chartex" xmlns:cx1="http://schemas.microsoft.com/office/drawing/2015/9/8/chartex" xmlns:cx2="http://schemas.microsoft.com/office/drawing/2015/10/21/chartex" xmlns:cx3="http://schemas.microsoft.com/office/drawing/2016/5/9/chartex" xmlns:cx4="http://schemas.microsoft.com/office/drawing/2016/5/10/chartex" xmlns:cx5="http://schemas.microsoft.com/office/drawing/2016/5/11/chartex" xmlns:cx6="http://schemas.microsoft.com/office/drawing/2016/5/12/chartex" xmlns:cx7="http://schemas.microsoft.com/office/drawing/2016/5/13/chartex" xmlns:cx8="http://schemas.microsoft.com/office/drawing/2016/5/14/chartex" xmlns:mc="http://schemas.openxmlformats.org/markup-compatibility/2006" xmlns:aink="http://schemas.microsoft.com/office/drawing/2016/ink" xmlns:am3d="http://schemas.microsoft.com/office/drawing/2017/model3d" xmlns:o="urn:schemas-microsoft-com:office:office" xmlns:oel="http://schemas.microsoft.com/office/2019/extlst" xmlns:r="http://schemas.openxmlformats.org/officeDocument/2006/relationships" xmlns:m="http://schemas.openxmlformats.org/officeDocument/2006/math" xmlns:v="urn:schemas-microsoft-com:vml" xmlns:wp14="http://schemas.microsoft.com/office/word/2010/wordprocessingDrawing" xmlns:wp="http://schemas.openxmlformats.org/drawingml/2006/wordprocessingDrawing" xmlns:w10="urn:schemas-microsoft-com:office:word" xmlns:w="http://schemas.openxmlformats.org/wordprocessingml/2006/main" xmlns:w14="http://schemas.microsoft.com/office/word/2010/wordml" xmlns:w15="http://schemas.microsoft.com/office/word/2012/wordml" xmlns:w16cex="http://schemas.microsoft.com/office/word/2018/wordml/cex" xmlns:w16cid="http://schemas.microsoft.com/office/word/2016/wordml/cid" xmlns:w16="http://schemas.microsoft.com/office/word/2018/wordml" xmlns:w16du="http://schemas.microsoft.com/office/word/2023/wordml/word16du" xmlns:w16sdtdh="http://schemas.microsoft.com/office/word/2020/wordml/sdtdatahash" xmlns:w16se="http://schemas.microsoft.com/office/word/2015/wordml/symex" xmlns:wpg="http://schemas.microsoft.com/office/word/2010/wordprocessingGroup" xmlns:wpi="http://schemas.microsoft.com/office/word/2010/wordprocessingInk" xmlns:wne="http://schemas.microsoft.com/office/word/2006/wordml" xmlns:wps="http://schemas.microsoft.com/office/word/2010/wordprocessingShape" mc:Ignorable="w14 w15 w16se w16cid w16 w16cex w16sdtdh wp14">
   <w:endnote w:type="separator" w:id="-1">
     <w:p>
       <w:pPr>
@@ -4602,7 +4456,7 @@
 </file>
 
 <file path=word/footer1.xml><?xml version="1.0" encoding="utf-8"?>
-<w:ftr xmlns:wpc="http://schemas.microsoft.com/office/word/2010/wordprocessingCanvas" xmlns:cx="http://schemas.microsoft.com/office/drawing/2014/chartex" xmlns:cx1="http://schemas.microsoft.com/office/drawing/2015/9/8/chartex" xmlns:cx2="http://schemas.microsoft.com/office/drawing/2015/10/21/chartex" xmlns:cx3="http://schemas.microsoft.com/office/drawing/2016/5/9/chartex" xmlns:cx4="http://schemas.microsoft.com/office/drawing/2016/5/10/chartex" xmlns:cx5="http://schemas.microsoft.com/office/drawing/2016/5/11/chartex" xmlns:cx6="http://schemas.microsoft.com/office/drawing/2016/5/12/chartex" xmlns:cx7="http://schemas.microsoft.com/office/drawing/2016/5/13/chartex" xmlns:cx8="http://schemas.microsoft.com/office/drawing/2016/5/14/chartex" xmlns:mc="http://schemas.openxmlformats.org/markup-compatibility/2006" xmlns:aink="http://schemas.microsoft.com/office/drawing/2016/ink" xmlns:am3d="http://schemas.microsoft.com/office/drawing/2017/model3d" xmlns:o="urn:schemas-microsoft-com:office:office" xmlns:oel="http://schemas.microsoft.com/office/2019/extlst" xmlns:r="http://schemas.openxmlformats.org/officeDocument/2006/relationships" xmlns:m="http://schemas.openxmlformats.org/officeDocument/2006/math" xmlns:v="urn:schemas-microsoft-com:vml" xmlns:wp14="http://schemas.microsoft.com/office/word/2010/wordprocessingDrawing" xmlns:wp="http://schemas.openxmlformats.org/drawingml/2006/wordprocessingDrawing" xmlns:w10="urn:schemas-microsoft-com:office:word" xmlns:w="http://schemas.openxmlformats.org/wordprocessingml/2006/main" xmlns:w14="http://schemas.microsoft.com/office/word/2010/wordml" xmlns:w15="http://schemas.microsoft.com/office/word/2012/wordml" xmlns:w16cex="http://schemas.microsoft.com/office/word/2018/wordml/cex" xmlns:w16cid="http://schemas.microsoft.com/office/word/2016/wordml/cid" xmlns:w16="http://schemas.microsoft.com/office/word/2018/wordml" xmlns:w16sdtdh="http://schemas.microsoft.com/office/word/2020/wordml/sdtdatahash" xmlns:w16se="http://schemas.microsoft.com/office/word/2015/wordml/symex" xmlns:wpg="http://schemas.microsoft.com/office/word/2010/wordprocessingGroup" xmlns:wpi="http://schemas.microsoft.com/office/word/2010/wordprocessingInk" xmlns:wne="http://schemas.microsoft.com/office/word/2006/wordml" xmlns:wps="http://schemas.microsoft.com/office/word/2010/wordprocessingShape" mc:Ignorable="w14 w15 w16se w16cid w16 w16cex w16sdtdh wp14">
+<w:ftr xmlns:wpc="http://schemas.microsoft.com/office/word/2010/wordprocessingCanvas" xmlns:cx="http://schemas.microsoft.com/office/drawing/2014/chartex" xmlns:cx1="http://schemas.microsoft.com/office/drawing/2015/9/8/chartex" xmlns:cx2="http://schemas.microsoft.com/office/drawing/2015/10/21/chartex" xmlns:cx3="http://schemas.microsoft.com/office/drawing/2016/5/9/chartex" xmlns:cx4="http://schemas.microsoft.com/office/drawing/2016/5/10/chartex" xmlns:cx5="http://schemas.microsoft.com/office/drawing/2016/5/11/chartex" xmlns:cx6="http://schemas.microsoft.com/office/drawing/2016/5/12/chartex" xmlns:cx7="http://schemas.microsoft.com/office/drawing/2016/5/13/chartex" xmlns:cx8="http://schemas.microsoft.com/office/drawing/2016/5/14/chartex" xmlns:mc="http://schemas.openxmlformats.org/markup-compatibility/2006" xmlns:aink="http://schemas.microsoft.com/office/drawing/2016/ink" xmlns:am3d="http://schemas.microsoft.com/office/drawing/2017/model3d" xmlns:o="urn:schemas-microsoft-com:office:office" xmlns:oel="http://schemas.microsoft.com/office/2019/extlst" xmlns:r="http://schemas.openxmlformats.org/officeDocument/2006/relationships" xmlns:m="http://schemas.openxmlformats.org/officeDocument/2006/math" xmlns:v="urn:schemas-microsoft-com:vml" xmlns:wp14="http://schemas.microsoft.com/office/word/2010/wordprocessingDrawing" xmlns:wp="http://schemas.openxmlformats.org/drawingml/2006/wordprocessingDrawing" xmlns:w10="urn:schemas-microsoft-com:office:word" xmlns:w="http://schemas.openxmlformats.org/wordprocessingml/2006/main" xmlns:w14="http://schemas.microsoft.com/office/word/2010/wordml" xmlns:w15="http://schemas.microsoft.com/office/word/2012/wordml" xmlns:w16cex="http://schemas.microsoft.com/office/word/2018/wordml/cex" xmlns:w16cid="http://schemas.microsoft.com/office/word/2016/wordml/cid" xmlns:w16="http://schemas.microsoft.com/office/word/2018/wordml" xmlns:w16du="http://schemas.microsoft.com/office/word/2023/wordml/word16du" xmlns:w16sdtdh="http://schemas.microsoft.com/office/word/2020/wordml/sdtdatahash" xmlns:w16se="http://schemas.microsoft.com/office/word/2015/wordml/symex" xmlns:wpg="http://schemas.microsoft.com/office/word/2010/wordprocessingGroup" xmlns:wpi="http://schemas.microsoft.com/office/word/2010/wordprocessingInk" xmlns:wne="http://schemas.microsoft.com/office/word/2006/wordml" xmlns:wps="http://schemas.microsoft.com/office/word/2010/wordprocessingShape" mc:Ignorable="w14 w15 w16se w16cid w16 w16cex w16sdtdh wp14">
   <w:sdt>
     <w:sdtPr>
       <w:id w:val="646478722"/>
@@ -4611,7 +4465,6 @@
         <w:docPartUnique/>
       </w:docPartObj>
     </w:sdtPr>
-    <w:sdtEndPr/>
     <w:sdtContent>
       <w:p>
         <w:pPr>
@@ -4855,7 +4708,7 @@
 </file>
 
 <file path=word/footnotes.xml><?xml version="1.0" encoding="utf-8"?>
-<w:footnotes xmlns:wpc="http://schemas.microsoft.com/office/word/2010/wordprocessingCanvas" xmlns:cx="http://schemas.microsoft.com/office/drawing/2014/chartex" xmlns:cx1="http://schemas.microsoft.com/office/drawing/2015/9/8/chartex" xmlns:cx2="http://schemas.microsoft.com/office/drawing/2015/10/21/chartex" xmlns:cx3="http://schemas.microsoft.com/office/drawing/2016/5/9/chartex" xmlns:cx4="http://schemas.microsoft.com/office/drawing/2016/5/10/chartex" xmlns:cx5="http://schemas.microsoft.com/office/drawing/2016/5/11/chartex" xmlns:cx6="http://schemas.microsoft.com/office/drawing/2016/5/12/chartex" xmlns:cx7="http://schemas.microsoft.com/office/drawing/2016/5/13/chartex" xmlns:cx8="http://schemas.microsoft.com/office/drawing/2016/5/14/chartex" xmlns:mc="http://schemas.openxmlformats.org/markup-compatibility/2006" xmlns:aink="http://schemas.microsoft.com/office/drawing/2016/ink" xmlns:am3d="http://schemas.microsoft.com/office/drawing/2017/model3d" xmlns:o="urn:schemas-microsoft-com:office:office" xmlns:oel="http://schemas.microsoft.com/office/2019/extlst" xmlns:r="http://schemas.openxmlformats.org/officeDocument/2006/relationships" xmlns:m="http://schemas.openxmlformats.org/officeDocument/2006/math" xmlns:v="urn:schemas-microsoft-com:vml" xmlns:wp14="http://schemas.microsoft.com/office/word/2010/wordprocessingDrawing" xmlns:wp="http://schemas.openxmlformats.org/drawingml/2006/wordprocessingDrawing" xmlns:w10="urn:schemas-microsoft-com:office:word" xmlns:w="http://schemas.openxmlformats.org/wordprocessingml/2006/main" xmlns:w14="http://schemas.microsoft.com/office/word/2010/wordml" xmlns:w15="http://schemas.microsoft.com/office/word/2012/wordml" xmlns:w16cex="http://schemas.microsoft.com/office/word/2018/wordml/cex" xmlns:w16cid="http://schemas.microsoft.com/office/word/2016/wordml/cid" xmlns:w16="http://schemas.microsoft.com/office/word/2018/wordml" xmlns:w16sdtdh="http://schemas.microsoft.com/office/word/2020/wordml/sdtdatahash" xmlns:w16se="http://schemas.microsoft.com/office/word/2015/wordml/symex" xmlns:wpg="http://schemas.microsoft.com/office/word/2010/wordprocessingGroup" xmlns:wpi="http://schemas.microsoft.com/office/word/2010/wordprocessingInk" xmlns:wne="http://schemas.microsoft.com/office/word/2006/wordml" xmlns:wps="http://schemas.microsoft.com/office/word/2010/wordprocessingShape" mc:Ignorable="w14 w15 w16se w16cid w16 w16cex w16sdtdh wp14">
+<w:footnotes xmlns:wpc="http://schemas.microsoft.com/office/word/2010/wordprocessingCanvas" xmlns:cx="http://schemas.microsoft.com/office/drawing/2014/chartex" xmlns:cx1="http://schemas.microsoft.com/office/drawing/2015/9/8/chartex" xmlns:cx2="http://schemas.microsoft.com/office/drawing/2015/10/21/chartex" xmlns:cx3="http://schemas.microsoft.com/office/drawing/2016/5/9/chartex" xmlns:cx4="http://schemas.microsoft.com/office/drawing/2016/5/10/chartex" xmlns:cx5="http://schemas.microsoft.com/office/drawing/2016/5/11/chartex" xmlns:cx6="http://schemas.microsoft.com/office/drawing/2016/5/12/chartex" xmlns:cx7="http://schemas.microsoft.com/office/drawing/2016/5/13/chartex" xmlns:cx8="http://schemas.microsoft.com/office/drawing/2016/5/14/chartex" xmlns:mc="http://schemas.openxmlformats.org/markup-compatibility/2006" xmlns:aink="http://schemas.microsoft.com/office/drawing/2016/ink" xmlns:am3d="http://schemas.microsoft.com/office/drawing/2017/model3d" xmlns:o="urn:schemas-microsoft-com:office:office" xmlns:oel="http://schemas.microsoft.com/office/2019/extlst" xmlns:r="http://schemas.openxmlformats.org/officeDocument/2006/relationships" xmlns:m="http://schemas.openxmlformats.org/officeDocument/2006/math" xmlns:v="urn:schemas-microsoft-com:vml" xmlns:wp14="http://schemas.microsoft.com/office/word/2010/wordprocessingDrawing" xmlns:wp="http://schemas.openxmlformats.org/drawingml/2006/wordprocessingDrawing" xmlns:w10="urn:schemas-microsoft-com:office:word" xmlns:w="http://schemas.openxmlformats.org/wordprocessingml/2006/main" xmlns:w14="http://schemas.microsoft.com/office/word/2010/wordml" xmlns:w15="http://schemas.microsoft.com/office/word/2012/wordml" xmlns:w16cex="http://schemas.microsoft.com/office/word/2018/wordml/cex" xmlns:w16cid="http://schemas.microsoft.com/office/word/2016/wordml/cid" xmlns:w16="http://schemas.microsoft.com/office/word/2018/wordml" xmlns:w16du="http://schemas.microsoft.com/office/word/2023/wordml/word16du" xmlns:w16sdtdh="http://schemas.microsoft.com/office/word/2020/wordml/sdtdatahash" xmlns:w16se="http://schemas.microsoft.com/office/word/2015/wordml/symex" xmlns:wpg="http://schemas.microsoft.com/office/word/2010/wordprocessingGroup" xmlns:wpi="http://schemas.microsoft.com/office/word/2010/wordprocessingInk" xmlns:wne="http://schemas.microsoft.com/office/word/2006/wordml" xmlns:wps="http://schemas.microsoft.com/office/word/2010/wordprocessingShape" mc:Ignorable="w14 w15 w16se w16cid w16 w16cex w16sdtdh wp14">
   <w:footnote w:type="separator" w:id="-1">
     <w:p>
       <w:pPr>
@@ -4880,7 +4733,7 @@
 </file>
 
 <file path=word/numbering.xml><?xml version="1.0" encoding="utf-8"?>
-<w:numbering xmlns:wpc="http://schemas.microsoft.com/office/word/2010/wordprocessingCanvas" xmlns:cx="http://schemas.microsoft.com/office/drawing/2014/chartex" xmlns:cx1="http://schemas.microsoft.com/office/drawing/2015/9/8/chartex" xmlns:cx2="http://schemas.microsoft.com/office/drawing/2015/10/21/chartex" xmlns:cx3="http://schemas.microsoft.com/office/drawing/2016/5/9/chartex" xmlns:cx4="http://schemas.microsoft.com/office/drawing/2016/5/10/chartex" xmlns:cx5="http://schemas.microsoft.com/office/drawing/2016/5/11/chartex" xmlns:cx6="http://schemas.microsoft.com/office/drawing/2016/5/12/chartex" xmlns:cx7="http://schemas.microsoft.com/office/drawing/2016/5/13/chartex" xmlns:cx8="http://schemas.microsoft.com/office/drawing/2016/5/14/chartex" xmlns:mc="http://schemas.openxmlformats.org/markup-compatibility/2006" xmlns:aink="http://schemas.microsoft.com/office/drawing/2016/ink" xmlns:am3d="http://schemas.microsoft.com/office/drawing/2017/model3d" xmlns:o="urn:schemas-microsoft-com:office:office" xmlns:oel="http://schemas.microsoft.com/office/2019/extlst" xmlns:r="http://schemas.openxmlformats.org/officeDocument/2006/relationships" xmlns:m="http://schemas.openxmlformats.org/officeDocument/2006/math" xmlns:v="urn:schemas-microsoft-com:vml" xmlns:wp14="http://schemas.microsoft.com/office/word/2010/wordprocessingDrawing" xmlns:wp="http://schemas.openxmlformats.org/drawingml/2006/wordprocessingDrawing" xmlns:w10="urn:schemas-microsoft-com:office:word" xmlns:w="http://schemas.openxmlformats.org/wordprocessingml/2006/main" xmlns:w14="http://schemas.microsoft.com/office/word/2010/wordml" xmlns:w15="http://schemas.microsoft.com/office/word/2012/wordml" xmlns:w16cex="http://schemas.microsoft.com/office/word/2018/wordml/cex" xmlns:w16cid="http://schemas.microsoft.com/office/word/2016/wordml/cid" xmlns:w16="http://schemas.microsoft.com/office/word/2018/wordml" xmlns:w16sdtdh="http://schemas.microsoft.com/office/word/2020/wordml/sdtdatahash" xmlns:w16se="http://schemas.microsoft.com/office/word/2015/wordml/symex" xmlns:wpg="http://schemas.microsoft.com/office/word/2010/wordprocessingGroup" xmlns:wpi="http://schemas.microsoft.com/office/word/2010/wordprocessingInk" xmlns:wne="http://schemas.microsoft.com/office/word/2006/wordml" xmlns:wps="http://schemas.microsoft.com/office/word/2010/wordprocessingShape" mc:Ignorable="w14 w15 w16se w16cid w16 w16cex w16sdtdh wp14">
+<w:numbering xmlns:wpc="http://schemas.microsoft.com/office/word/2010/wordprocessingCanvas" xmlns:cx="http://schemas.microsoft.com/office/drawing/2014/chartex" xmlns:cx1="http://schemas.microsoft.com/office/drawing/2015/9/8/chartex" xmlns:cx2="http://schemas.microsoft.com/office/drawing/2015/10/21/chartex" xmlns:cx3="http://schemas.microsoft.com/office/drawing/2016/5/9/chartex" xmlns:cx4="http://schemas.microsoft.com/office/drawing/2016/5/10/chartex" xmlns:cx5="http://schemas.microsoft.com/office/drawing/2016/5/11/chartex" xmlns:cx6="http://schemas.microsoft.com/office/drawing/2016/5/12/chartex" xmlns:cx7="http://schemas.microsoft.com/office/drawing/2016/5/13/chartex" xmlns:cx8="http://schemas.microsoft.com/office/drawing/2016/5/14/chartex" xmlns:mc="http://schemas.openxmlformats.org/markup-compatibility/2006" xmlns:aink="http://schemas.microsoft.com/office/drawing/2016/ink" xmlns:am3d="http://schemas.microsoft.com/office/drawing/2017/model3d" xmlns:o="urn:schemas-microsoft-com:office:office" xmlns:oel="http://schemas.microsoft.com/office/2019/extlst" xmlns:r="http://schemas.openxmlformats.org/officeDocument/2006/relationships" xmlns:m="http://schemas.openxmlformats.org/officeDocument/2006/math" xmlns:v="urn:schemas-microsoft-com:vml" xmlns:wp14="http://schemas.microsoft.com/office/word/2010/wordprocessingDrawing" xmlns:wp="http://schemas.openxmlformats.org/drawingml/2006/wordprocessingDrawing" xmlns:w10="urn:schemas-microsoft-com:office:word" xmlns:w="http://schemas.openxmlformats.org/wordprocessingml/2006/main" xmlns:w14="http://schemas.microsoft.com/office/word/2010/wordml" xmlns:w15="http://schemas.microsoft.com/office/word/2012/wordml" xmlns:w16cex="http://schemas.microsoft.com/office/word/2018/wordml/cex" xmlns:w16cid="http://schemas.microsoft.com/office/word/2016/wordml/cid" xmlns:w16="http://schemas.microsoft.com/office/word/2018/wordml" xmlns:w16du="http://schemas.microsoft.com/office/word/2023/wordml/word16du" xmlns:w16sdtdh="http://schemas.microsoft.com/office/word/2020/wordml/sdtdatahash" xmlns:w16se="http://schemas.microsoft.com/office/word/2015/wordml/symex" xmlns:wpg="http://schemas.microsoft.com/office/word/2010/wordprocessingGroup" xmlns:wpi="http://schemas.microsoft.com/office/word/2010/wordprocessingInk" xmlns:wne="http://schemas.microsoft.com/office/word/2006/wordml" xmlns:wps="http://schemas.microsoft.com/office/word/2010/wordprocessingShape" mc:Ignorable="w14 w15 w16se w16cid w16 w16cex w16sdtdh wp14">
   <w:abstractNum w:abstractNumId="0" w15:restartNumberingAfterBreak="0">
     <w:nsid w:val="12130B05"/>
     <w:multiLevelType w:val="hybridMultilevel"/>
@@ -5659,6 +5512,28 @@
       <w:szCs w:val="26"/>
     </w:rPr>
   </w:style>
+  <w:style w:type="paragraph" w:styleId="Heading3">
+    <w:name w:val="heading 3"/>
+    <w:basedOn w:val="Normal"/>
+    <w:next w:val="Normal"/>
+    <w:link w:val="Heading3Char"/>
+    <w:uiPriority w:val="9"/>
+    <w:unhideWhenUsed/>
+    <w:qFormat/>
+    <w:rsid w:val="00CE15ED"/>
+    <w:pPr>
+      <w:keepNext/>
+      <w:keepLines/>
+      <w:spacing w:before="40" w:after="0"/>
+      <w:outlineLvl w:val="2"/>
+    </w:pPr>
+    <w:rPr>
+      <w:rFonts w:asciiTheme="majorHAnsi" w:eastAsiaTheme="majorEastAsia" w:hAnsiTheme="majorHAnsi" w:cstheme="majorBidi"/>
+      <w:color w:val="1F3763" w:themeColor="accent1" w:themeShade="7F"/>
+      <w:sz w:val="24"/>
+      <w:szCs w:val="24"/>
+    </w:rPr>
+  </w:style>
   <w:style w:type="character" w:default="1" w:styleId="DefaultParagraphFont">
     <w:name w:val="Default Paragraph Font"/>
     <w:uiPriority w:val="1"/>
@@ -5881,6 +5756,32 @@
     <w:pPr>
       <w:ind w:left="720"/>
       <w:contextualSpacing/>
+    </w:pPr>
+  </w:style>
+  <w:style w:type="character" w:customStyle="1" w:styleId="Heading3Char">
+    <w:name w:val="Heading 3 Char"/>
+    <w:basedOn w:val="DefaultParagraphFont"/>
+    <w:link w:val="Heading3"/>
+    <w:uiPriority w:val="9"/>
+    <w:rsid w:val="00CE15ED"/>
+    <w:rPr>
+      <w:rFonts w:asciiTheme="majorHAnsi" w:eastAsiaTheme="majorEastAsia" w:hAnsiTheme="majorHAnsi" w:cstheme="majorBidi"/>
+      <w:color w:val="1F3763" w:themeColor="accent1" w:themeShade="7F"/>
+      <w:sz w:val="24"/>
+      <w:szCs w:val="24"/>
+    </w:rPr>
+  </w:style>
+  <w:style w:type="paragraph" w:styleId="TOC3">
+    <w:name w:val="toc 3"/>
+    <w:basedOn w:val="Normal"/>
+    <w:next w:val="Normal"/>
+    <w:autoRedefine/>
+    <w:uiPriority w:val="39"/>
+    <w:unhideWhenUsed/>
+    <w:rsid w:val="0089618A"/>
+    <w:pPr>
+      <w:spacing w:after="100"/>
+      <w:ind w:left="440"/>
     </w:pPr>
   </w:style>
 </w:styles>

</xml_diff>